<commit_message>
nmv 01 04 2022
</commit_message>
<xml_diff>
--- a/TS-Padam/TS-2.2/TS 2.2 Malayalam Pada Paatam Corrections.docx
+++ b/TS-Padam/TS-2.2/TS 2.2 Malayalam Pada Paatam Corrections.docx
@@ -325,8 +325,6 @@
               </w:rPr>
               <w:t>4</w:t>
             </w:r>
-            <w:bookmarkStart w:id="0" w:name="_GoBack"/>
-            <w:bookmarkEnd w:id="0"/>
             <w:r>
               <w:rPr>
                 <w:rFonts w:cs="Latha"/>
@@ -335,8 +333,9 @@
                 <w:szCs w:val="28"/>
                 <w:lang w:bidi="ta-IN"/>
               </w:rPr>
-              <w:t xml:space="preserve"> </w:t>
-            </w:r>
+              <w:t xml:space="preserve"> - </w:t>
+            </w:r>
+            <w:proofErr w:type="spellStart"/>
             <w:r>
               <w:rPr>
                 <w:rFonts w:cs="Latha"/>
@@ -345,10 +344,13 @@
                 <w:szCs w:val="28"/>
                 <w:lang w:bidi="ta-IN"/>
               </w:rPr>
-              <w:t xml:space="preserve">- </w:t>
-            </w:r>
-            <w:proofErr w:type="spellStart"/>
-            <w:r>
+              <w:t>Padam</w:t>
+            </w:r>
+            <w:proofErr w:type="spellEnd"/>
+          </w:p>
+          <w:p>
+            <w:pPr>
+              <w:spacing w:before="0" w:line="240" w:lineRule="auto"/>
               <w:rPr>
                 <w:rFonts w:cs="Latha"/>
                 <w:b/>
@@ -356,22 +358,63 @@
                 <w:szCs w:val="28"/>
                 <w:lang w:bidi="ta-IN"/>
               </w:rPr>
+            </w:pPr>
+            <w:proofErr w:type="spellStart"/>
+            <w:r>
+              <w:rPr>
+                <w:rFonts w:cs="Latha"/>
+                <w:b/>
+                <w:sz w:val="28"/>
+                <w:szCs w:val="28"/>
+                <w:lang w:bidi="ta-IN"/>
+              </w:rPr>
               <w:t>Padam</w:t>
             </w:r>
             <w:proofErr w:type="spellEnd"/>
+            <w:r>
+              <w:rPr>
+                <w:rFonts w:cs="Latha"/>
+                <w:b/>
+                <w:sz w:val="28"/>
+                <w:szCs w:val="28"/>
+                <w:lang w:bidi="ta-IN"/>
+              </w:rPr>
+              <w:t xml:space="preserve"> No. - </w:t>
+            </w:r>
+            <w:r>
+              <w:rPr>
+                <w:rFonts w:cs="Latha"/>
+                <w:b/>
+                <w:sz w:val="28"/>
+                <w:szCs w:val="28"/>
+                <w:lang w:bidi="ta-IN"/>
+              </w:rPr>
+              <w:t>20</w:t>
+            </w:r>
           </w:p>
           <w:p>
             <w:pPr>
               <w:spacing w:before="0" w:line="240" w:lineRule="auto"/>
               <w:rPr>
                 <w:rFonts w:cs="Latha"/>
+                <w:sz w:val="28"/>
+                <w:szCs w:val="28"/>
+                <w:cs/>
+                <w:lang w:bidi="ta-IN"/>
+              </w:rPr>
+            </w:pPr>
+            <w:proofErr w:type="spellStart"/>
+            <w:r>
+              <w:rPr>
+                <w:rFonts w:cs="Latha"/>
                 <w:b/>
                 <w:sz w:val="28"/>
                 <w:szCs w:val="28"/>
                 <w:lang w:bidi="ta-IN"/>
               </w:rPr>
-            </w:pPr>
-            <w:proofErr w:type="spellStart"/>
+              <w:t>Panchaati</w:t>
+            </w:r>
+            <w:proofErr w:type="spellEnd"/>
             <w:r>
               <w:rPr>
                 <w:rFonts w:cs="Latha"/>
@@ -380,82 +423,7 @@
                 <w:szCs w:val="28"/>
                 <w:lang w:bidi="ta-IN"/>
               </w:rPr>
-              <w:t>Padam</w:t>
-            </w:r>
-            <w:proofErr w:type="spellEnd"/>
-            <w:r>
-              <w:rPr>
-                <w:rFonts w:cs="Latha"/>
-                <w:b/>
-                <w:sz w:val="28"/>
-                <w:szCs w:val="28"/>
-                <w:lang w:bidi="ta-IN"/>
-              </w:rPr>
-              <w:t xml:space="preserve"> No. </w:t>
-            </w:r>
-            <w:r>
-              <w:rPr>
-                <w:rFonts w:cs="Latha"/>
-                <w:b/>
-                <w:sz w:val="28"/>
-                <w:szCs w:val="28"/>
-                <w:lang w:bidi="ta-IN"/>
-              </w:rPr>
-              <w:t xml:space="preserve">- </w:t>
-            </w:r>
-            <w:r>
-              <w:rPr>
-                <w:rFonts w:cs="Latha"/>
-                <w:b/>
-                <w:sz w:val="28"/>
-                <w:szCs w:val="28"/>
-                <w:lang w:bidi="ta-IN"/>
-              </w:rPr>
-              <w:t>20</w:t>
-            </w:r>
-          </w:p>
-          <w:p>
-            <w:pPr>
-              <w:spacing w:before="0" w:line="240" w:lineRule="auto"/>
-              <w:rPr>
-                <w:rFonts w:cs="Latha"/>
-                <w:sz w:val="28"/>
-                <w:szCs w:val="28"/>
-                <w:cs/>
-                <w:lang w:bidi="ta-IN"/>
-              </w:rPr>
-            </w:pPr>
-            <w:proofErr w:type="spellStart"/>
-            <w:r>
-              <w:rPr>
-                <w:rFonts w:cs="Latha"/>
-                <w:b/>
-                <w:sz w:val="28"/>
-                <w:szCs w:val="28"/>
-                <w:lang w:bidi="ta-IN"/>
-              </w:rPr>
-              <w:t>Panchaati</w:t>
-            </w:r>
-            <w:proofErr w:type="spellEnd"/>
-            <w:r>
-              <w:rPr>
-                <w:rFonts w:cs="Latha"/>
-                <w:b/>
-                <w:sz w:val="28"/>
-                <w:szCs w:val="28"/>
-                <w:lang w:bidi="ta-IN"/>
-              </w:rPr>
-              <w:t xml:space="preserve">  No. </w:t>
-            </w:r>
-            <w:r>
-              <w:rPr>
-                <w:rFonts w:cs="Latha"/>
-                <w:b/>
-                <w:sz w:val="28"/>
-                <w:szCs w:val="28"/>
-                <w:lang w:bidi="ta-IN"/>
-              </w:rPr>
-              <w:t xml:space="preserve">- </w:t>
+              <w:t xml:space="preserve">  No. - </w:t>
             </w:r>
             <w:r>
               <w:rPr>
@@ -873,6 +841,300 @@
                 <w:bCs/>
               </w:rPr>
               <w:t>)</w:t>
+            </w:r>
+          </w:p>
+        </w:tc>
+      </w:tr>
+      <w:tr>
+        <w:trPr>
+          <w:gridAfter w:val="1"/>
+          <w:wAfter w:w="49" w:type="dxa"/>
+          <w:trHeight w:val="1044"/>
+        </w:trPr>
+        <w:tc>
+          <w:tcPr>
+            <w:tcW w:w="3120" w:type="dxa"/>
+          </w:tcPr>
+          <w:p>
+            <w:pPr>
+              <w:spacing w:before="0" w:line="240" w:lineRule="auto"/>
+              <w:rPr>
+                <w:rFonts w:cs="Latha"/>
+                <w:b/>
+                <w:sz w:val="28"/>
+                <w:szCs w:val="28"/>
+                <w:lang w:bidi="ta-IN"/>
+              </w:rPr>
+            </w:pPr>
+            <w:r>
+              <w:rPr>
+                <w:rFonts w:cs="Latha"/>
+                <w:b/>
+                <w:sz w:val="28"/>
+                <w:szCs w:val="28"/>
+                <w:lang w:bidi="ta-IN"/>
+              </w:rPr>
+              <w:t>TS 2.2.</w:t>
+            </w:r>
+            <w:r>
+              <w:rPr>
+                <w:rFonts w:cs="Latha"/>
+                <w:b/>
+                <w:sz w:val="28"/>
+                <w:szCs w:val="28"/>
+                <w:lang w:bidi="ta-IN"/>
+              </w:rPr>
+              <w:t>11.3</w:t>
+            </w:r>
+            <w:r>
+              <w:rPr>
+                <w:rFonts w:cs="Latha"/>
+                <w:b/>
+                <w:sz w:val="28"/>
+                <w:szCs w:val="28"/>
+                <w:lang w:bidi="ta-IN"/>
+              </w:rPr>
+              <w:t xml:space="preserve"> - </w:t>
+            </w:r>
+            <w:proofErr w:type="spellStart"/>
+            <w:r>
+              <w:rPr>
+                <w:rFonts w:cs="Latha"/>
+                <w:b/>
+                <w:sz w:val="28"/>
+                <w:szCs w:val="28"/>
+                <w:lang w:bidi="ta-IN"/>
+              </w:rPr>
+              <w:t>Padam</w:t>
+            </w:r>
+            <w:proofErr w:type="spellEnd"/>
+          </w:p>
+          <w:p>
+            <w:pPr>
+              <w:spacing w:before="0" w:line="240" w:lineRule="auto"/>
+              <w:rPr>
+                <w:rFonts w:cs="Latha"/>
+                <w:b/>
+                <w:sz w:val="28"/>
+                <w:szCs w:val="28"/>
+                <w:lang w:bidi="ta-IN"/>
+              </w:rPr>
+            </w:pPr>
+            <w:proofErr w:type="spellStart"/>
+            <w:r>
+              <w:rPr>
+                <w:rFonts w:cs="Latha"/>
+                <w:b/>
+                <w:sz w:val="28"/>
+                <w:szCs w:val="28"/>
+                <w:lang w:bidi="ta-IN"/>
+              </w:rPr>
+              <w:t>Padam</w:t>
+            </w:r>
+            <w:proofErr w:type="spellEnd"/>
+            <w:r>
+              <w:rPr>
+                <w:rFonts w:cs="Latha"/>
+                <w:b/>
+                <w:sz w:val="28"/>
+                <w:szCs w:val="28"/>
+                <w:lang w:bidi="ta-IN"/>
+              </w:rPr>
+              <w:t xml:space="preserve"> No. - </w:t>
+            </w:r>
+            <w:r>
+              <w:rPr>
+                <w:rFonts w:cs="Latha"/>
+                <w:b/>
+                <w:sz w:val="28"/>
+                <w:szCs w:val="28"/>
+                <w:lang w:bidi="ta-IN"/>
+              </w:rPr>
+              <w:t>50</w:t>
+            </w:r>
+          </w:p>
+          <w:p>
+            <w:pPr>
+              <w:spacing w:before="0" w:line="240" w:lineRule="auto"/>
+              <w:rPr>
+                <w:rFonts w:cs="Latha"/>
+                <w:b/>
+                <w:sz w:val="28"/>
+                <w:szCs w:val="28"/>
+                <w:lang w:bidi="ta-IN"/>
+              </w:rPr>
+            </w:pPr>
+            <w:proofErr w:type="spellStart"/>
+            <w:r>
+              <w:rPr>
+                <w:rFonts w:cs="Latha"/>
+                <w:b/>
+                <w:sz w:val="28"/>
+                <w:szCs w:val="28"/>
+                <w:lang w:bidi="ta-IN"/>
+              </w:rPr>
+              <w:t>Panchaati</w:t>
+            </w:r>
+            <w:proofErr w:type="spellEnd"/>
+            <w:r>
+              <w:rPr>
+                <w:rFonts w:cs="Latha"/>
+                <w:b/>
+                <w:sz w:val="28"/>
+                <w:szCs w:val="28"/>
+                <w:lang w:bidi="ta-IN"/>
+              </w:rPr>
+              <w:t xml:space="preserve">  No. - </w:t>
+            </w:r>
+            <w:r>
+              <w:rPr>
+                <w:rFonts w:cs="Latha"/>
+                <w:b/>
+                <w:sz w:val="28"/>
+                <w:szCs w:val="28"/>
+                <w:lang w:bidi="ta-IN"/>
+              </w:rPr>
+              <w:t>60</w:t>
+            </w:r>
+            <w:bookmarkStart w:id="0" w:name="_GoBack"/>
+            <w:bookmarkEnd w:id="0"/>
+          </w:p>
+        </w:tc>
+        <w:tc>
+          <w:tcPr>
+            <w:tcW w:w="5103" w:type="dxa"/>
+          </w:tcPr>
+          <w:p>
+            <w:pPr>
+              <w:widowControl w:val="0"/>
+              <w:autoSpaceDE w:val="0"/>
+              <w:autoSpaceDN w:val="0"/>
+              <w:adjustRightInd w:val="0"/>
+              <w:spacing w:line="240" w:lineRule="auto"/>
+              <w:rPr>
+                <w:rFonts w:ascii="BRH Malayalam Extra" w:hAnsi="BRH Malayalam Extra" w:cs="BRH Malayalam Extra"/>
+                <w:sz w:val="40"/>
+                <w:szCs w:val="40"/>
+              </w:rPr>
+            </w:pPr>
+            <w:r>
+              <w:rPr>
+                <w:rFonts w:ascii="BRH Malayalam Extra" w:hAnsi="BRH Malayalam Extra" w:cs="BRH Malayalam Extra"/>
+                <w:sz w:val="40"/>
+                <w:szCs w:val="40"/>
+              </w:rPr>
+              <w:t>Aa— | ¤F</w:t>
+            </w:r>
+            <w:r>
+              <w:rPr>
+                <w:rFonts w:ascii="BRH Malayalam Extra" w:hAnsi="BRH Malayalam Extra" w:cs="BRH Malayalam Extra"/>
+                <w:sz w:val="34"/>
+                <w:szCs w:val="40"/>
+              </w:rPr>
+              <w:t>–</w:t>
+            </w:r>
+            <w:proofErr w:type="spellStart"/>
+            <w:r>
+              <w:rPr>
+                <w:rFonts w:ascii="BRH Malayalam Extra" w:hAnsi="BRH Malayalam Extra" w:cs="BRH Malayalam Extra"/>
+                <w:sz w:val="40"/>
+                <w:szCs w:val="40"/>
+              </w:rPr>
+              <w:t>öÉ</w:t>
+            </w:r>
+            <w:r>
+              <w:rPr>
+                <w:rFonts w:ascii="BRH Malayalam Extra" w:hAnsi="BRH Malayalam Extra" w:cs="BRH Malayalam Extra"/>
+                <w:sz w:val="40"/>
+                <w:szCs w:val="40"/>
+                <w:highlight w:val="yellow"/>
+              </w:rPr>
+              <w:t>sõ</w:t>
+            </w:r>
+            <w:proofErr w:type="spellEnd"/>
+            <w:r>
+              <w:rPr>
+                <w:rFonts w:ascii="BRH Malayalam Extra" w:hAnsi="BRH Malayalam Extra" w:cs="BRH Malayalam Extra"/>
+                <w:sz w:val="40"/>
+                <w:szCs w:val="40"/>
+                <w:highlight w:val="yellow"/>
+              </w:rPr>
+              <w:t>—J</w:t>
+            </w:r>
+            <w:r>
+              <w:rPr>
+                <w:rFonts w:ascii="BRH Malayalam Extra" w:hAnsi="BRH Malayalam Extra" w:cs="BRH Malayalam Extra"/>
+                <w:sz w:val="40"/>
+                <w:szCs w:val="40"/>
+              </w:rPr>
+              <w:t xml:space="preserve"> |</w:t>
+            </w:r>
+          </w:p>
+        </w:tc>
+        <w:tc>
+          <w:tcPr>
+            <w:tcW w:w="5220" w:type="dxa"/>
+          </w:tcPr>
+          <w:p>
+            <w:pPr>
+              <w:spacing w:before="0" w:line="240" w:lineRule="auto"/>
+              <w:rPr>
+                <w:rFonts w:ascii="BRH Malayalam Extra" w:hAnsi="BRH Malayalam Extra" w:cs="BRH Malayalam Extra"/>
+                <w:sz w:val="40"/>
+                <w:szCs w:val="40"/>
+              </w:rPr>
+            </w:pPr>
+            <w:r>
+              <w:rPr>
+                <w:rFonts w:ascii="BRH Malayalam Extra" w:hAnsi="BRH Malayalam Extra" w:cs="BRH Malayalam Extra"/>
+                <w:sz w:val="40"/>
+                <w:szCs w:val="40"/>
+              </w:rPr>
+              <w:t>Aa— | ¤F</w:t>
+            </w:r>
+            <w:r>
+              <w:rPr>
+                <w:rFonts w:ascii="BRH Malayalam Extra" w:hAnsi="BRH Malayalam Extra" w:cs="BRH Malayalam Extra"/>
+                <w:sz w:val="34"/>
+                <w:szCs w:val="40"/>
+              </w:rPr>
+              <w:t>–</w:t>
+            </w:r>
+            <w:proofErr w:type="spellStart"/>
+            <w:r>
+              <w:rPr>
+                <w:rFonts w:ascii="BRH Malayalam Extra" w:hAnsi="BRH Malayalam Extra" w:cs="BRH Malayalam Extra"/>
+                <w:sz w:val="40"/>
+                <w:szCs w:val="40"/>
+              </w:rPr>
+              <w:t>öÉ</w:t>
+            </w:r>
+            <w:r>
+              <w:rPr>
+                <w:rFonts w:ascii="BRH Malayalam Extra" w:hAnsi="BRH Malayalam Extra" w:cs="BRH Malayalam Extra"/>
+                <w:sz w:val="40"/>
+                <w:szCs w:val="40"/>
+                <w:highlight w:val="green"/>
+              </w:rPr>
+              <w:t>sõ</w:t>
+            </w:r>
+            <w:proofErr w:type="spellEnd"/>
+            <w:r>
+              <w:rPr>
+                <w:rFonts w:ascii="BRH Malayalam Extra" w:hAnsi="BRH Malayalam Extra" w:cs="BRH Malayalam Extra"/>
+                <w:sz w:val="40"/>
+                <w:szCs w:val="40"/>
+                <w:highlight w:val="green"/>
+              </w:rPr>
+              <w:t>—</w:t>
+            </w:r>
+            <w:r>
+              <w:rPr>
+                <w:rFonts w:ascii="BRH Malayalam Extra" w:hAnsi="BRH Malayalam Extra" w:cs="BRH Malayalam Extra"/>
+                <w:sz w:val="40"/>
+                <w:szCs w:val="40"/>
+              </w:rPr>
+              <w:t xml:space="preserve"> |</w:t>
             </w:r>
           </w:p>
         </w:tc>
@@ -1274,6 +1536,7 @@
                 <w:szCs w:val="28"/>
                 <w:lang w:bidi="ta-IN"/>
               </w:rPr>
+              <w:lastRenderedPageBreak/>
               <w:t>Panchaati</w:t>
             </w:r>
             <w:proofErr w:type="spellEnd"/>
@@ -1308,6 +1571,7 @@
                 <w:sz w:val="40"/>
                 <w:szCs w:val="40"/>
               </w:rPr>
+              <w:lastRenderedPageBreak/>
               <w:t>D</w:t>
             </w:r>
             <w:r>
@@ -1541,7 +1805,6 @@
                 <w:szCs w:val="28"/>
                 <w:lang w:bidi="ta-IN"/>
               </w:rPr>
-              <w:lastRenderedPageBreak/>
               <w:t>Panchaati</w:t>
             </w:r>
             <w:proofErr w:type="spellEnd"/>
@@ -1577,7 +1840,6 @@
                 <w:sz w:val="40"/>
                 <w:szCs w:val="40"/>
               </w:rPr>
-              <w:lastRenderedPageBreak/>
               <w:t>i</w:t>
             </w:r>
             <w:proofErr w:type="spellEnd"/>
@@ -2884,6 +3146,7 @@
                 <w:szCs w:val="28"/>
                 <w:lang w:bidi="ta-IN"/>
               </w:rPr>
+              <w:lastRenderedPageBreak/>
               <w:t xml:space="preserve">TS 2.2.1.1 </w:t>
             </w:r>
             <w:r>
@@ -3201,7 +3464,6 @@
                 <w:szCs w:val="28"/>
                 <w:lang w:bidi="ta-IN"/>
               </w:rPr>
-              <w:lastRenderedPageBreak/>
               <w:t xml:space="preserve">TS 2.2.1.1 </w:t>
             </w:r>
             <w:r>
@@ -16621,7 +16883,7 @@
         <w:bCs/>
         <w:noProof/>
       </w:rPr>
-      <w:t>8</w:t>
+      <w:t>1</w:t>
     </w:r>
     <w:r>
       <w:rPr>
@@ -17570,7 +17832,7 @@
 </file>
 
 <file path=customXml/itemProps1.xml><?xml version="1.0" encoding="utf-8"?>
-<ds:datastoreItem xmlns:ds="http://schemas.openxmlformats.org/officeDocument/2006/customXml" ds:itemID="{174046D1-A9D7-49D9-90F1-AEDD81CEC6BC}">
+<ds:datastoreItem xmlns:ds="http://schemas.openxmlformats.org/officeDocument/2006/customXml" ds:itemID="{9DD1380E-DF02-4A16-BF11-8A3E4497BAFE}">
   <ds:schemaRefs>
     <ds:schemaRef ds:uri="http://schemas.openxmlformats.org/officeDocument/2006/bibliography"/>
   </ds:schemaRefs>

</xml_diff>

<commit_message>
nmv 03 07 2023
</commit_message>
<xml_diff>
--- a/TS-Padam/TS-2.2/TS 2.2 Malayalam Pada Paatam Corrections.docx
+++ b/TS-Padam/TS-2.2/TS 2.2 Malayalam Pada Paatam Corrections.docx
@@ -72,7 +72,18 @@
           <w:szCs w:val="32"/>
           <w:u w:val="single"/>
         </w:rPr>
-        <w:t xml:space="preserve">Observed till </w:t>
+        <w:t xml:space="preserve">Observed </w:t>
+      </w:r>
+      <w:proofErr w:type="gramStart"/>
+      <w:r>
+        <w:rPr>
+          <w:b/>
+          <w:bCs/>
+          <w:sz w:val="32"/>
+          <w:szCs w:val="32"/>
+          <w:u w:val="single"/>
+        </w:rPr>
+        <w:t xml:space="preserve">till </w:t>
       </w:r>
       <w:r>
         <w:rPr>
@@ -85,6 +96,7 @@
         </w:rPr>
         <w:t>?????</w:t>
       </w:r>
+      <w:proofErr w:type="gramEnd"/>
     </w:p>
     <w:p>
       <w:pPr>
@@ -100,7 +112,23 @@
           <w:b/>
           <w:bCs/>
         </w:rPr>
-        <w:t>(ignore those which are already incorporated in your book’s version and date)</w:t>
+        <w:t>(</w:t>
+      </w:r>
+      <w:proofErr w:type="gramStart"/>
+      <w:r>
+        <w:rPr>
+          <w:b/>
+          <w:bCs/>
+        </w:rPr>
+        <w:t>ignore</w:t>
+      </w:r>
+      <w:proofErr w:type="gramEnd"/>
+      <w:r>
+        <w:rPr>
+          <w:b/>
+          <w:bCs/>
+        </w:rPr>
+        <w:t xml:space="preserve"> those which are already incorporated in your book’s version and date)</w:t>
       </w:r>
     </w:p>
     <w:tbl>
@@ -694,6 +722,7 @@
                 <w:lang w:bidi="ta-IN"/>
               </w:rPr>
             </w:pPr>
+            <w:proofErr w:type="gramStart"/>
             <w:r>
               <w:rPr>
                 <w:rFonts w:cs="Latha"/>
@@ -702,7 +731,18 @@
                 <w:szCs w:val="28"/>
                 <w:lang w:bidi="ta-IN"/>
               </w:rPr>
-              <w:t xml:space="preserve">Panchaati  No. - </w:t>
+              <w:t>Panchaati  No.</w:t>
+            </w:r>
+            <w:proofErr w:type="gramEnd"/>
+            <w:r>
+              <w:rPr>
+                <w:rFonts w:cs="Latha"/>
+                <w:b/>
+                <w:sz w:val="28"/>
+                <w:szCs w:val="28"/>
+                <w:lang w:bidi="ta-IN"/>
+              </w:rPr>
+              <w:t xml:space="preserve"> - </w:t>
             </w:r>
             <w:r>
               <w:rPr>
@@ -1127,6 +1167,7 @@
                 <w:lang w:bidi="ta-IN"/>
               </w:rPr>
             </w:pPr>
+            <w:proofErr w:type="gramStart"/>
             <w:r>
               <w:rPr>
                 <w:rFonts w:cs="Latha"/>
@@ -1135,7 +1176,18 @@
                 <w:szCs w:val="28"/>
                 <w:lang w:bidi="ta-IN"/>
               </w:rPr>
-              <w:t xml:space="preserve">Panchaati  No. - </w:t>
+              <w:t>Panchaati  No.</w:t>
+            </w:r>
+            <w:proofErr w:type="gramEnd"/>
+            <w:r>
+              <w:rPr>
+                <w:rFonts w:cs="Latha"/>
+                <w:b/>
+                <w:sz w:val="28"/>
+                <w:szCs w:val="28"/>
+                <w:lang w:bidi="ta-IN"/>
+              </w:rPr>
+              <w:t xml:space="preserve"> - </w:t>
             </w:r>
             <w:r>
               <w:rPr>
@@ -1406,6 +1458,427 @@
                 <w:szCs w:val="40"/>
               </w:rPr>
               <w:t xml:space="preserve"> |</w:t>
+            </w:r>
+          </w:p>
+        </w:tc>
+      </w:tr>
+      <w:tr>
+        <w:trPr>
+          <w:trHeight w:val="1163"/>
+        </w:trPr>
+        <w:tc>
+          <w:tcPr>
+            <w:tcW w:w="3290" w:type="dxa"/>
+            <w:tcBorders>
+              <w:top w:val="single" w:sz="4" w:space="0" w:color="000000"/>
+              <w:left w:val="single" w:sz="4" w:space="0" w:color="000000"/>
+              <w:bottom w:val="single" w:sz="4" w:space="0" w:color="000000"/>
+              <w:right w:val="single" w:sz="4" w:space="0" w:color="000000"/>
+            </w:tcBorders>
+          </w:tcPr>
+          <w:p>
+            <w:pPr>
+              <w:widowControl w:val="0"/>
+              <w:autoSpaceDE w:val="0"/>
+              <w:autoSpaceDN w:val="0"/>
+              <w:adjustRightInd w:val="0"/>
+              <w:spacing w:before="0" w:line="264" w:lineRule="auto"/>
+              <w:ind w:right="-320"/>
+              <w:jc w:val="both"/>
+              <w:rPr>
+                <w:rFonts w:eastAsia="Times New Roman" w:cs="Arial"/>
+                <w:b/>
+                <w:sz w:val="28"/>
+                <w:szCs w:val="28"/>
+                <w:lang w:eastAsia="en-IN" w:bidi="ml-IN"/>
+              </w:rPr>
+            </w:pPr>
+            <w:r>
+              <w:rPr>
+                <w:rFonts w:eastAsia="Times New Roman" w:cs="Arial"/>
+                <w:b/>
+                <w:sz w:val="28"/>
+                <w:szCs w:val="28"/>
+                <w:lang w:eastAsia="en-IN" w:bidi="ml-IN"/>
+              </w:rPr>
+              <w:t>TS 2.</w:t>
+            </w:r>
+            <w:r>
+              <w:rPr>
+                <w:rFonts w:eastAsia="Times New Roman" w:cs="Arial"/>
+                <w:b/>
+                <w:sz w:val="28"/>
+                <w:szCs w:val="28"/>
+                <w:lang w:eastAsia="en-IN" w:bidi="ml-IN"/>
+              </w:rPr>
+              <w:t>2</w:t>
+            </w:r>
+            <w:r>
+              <w:rPr>
+                <w:rFonts w:eastAsia="Times New Roman" w:cs="Arial"/>
+                <w:b/>
+                <w:sz w:val="28"/>
+                <w:szCs w:val="28"/>
+                <w:lang w:eastAsia="en-IN" w:bidi="ml-IN"/>
+              </w:rPr>
+              <w:t>.</w:t>
+            </w:r>
+            <w:r>
+              <w:rPr>
+                <w:rFonts w:eastAsia="Times New Roman" w:cs="Arial"/>
+                <w:b/>
+                <w:sz w:val="28"/>
+                <w:szCs w:val="28"/>
+                <w:lang w:eastAsia="en-IN" w:bidi="ml-IN"/>
+              </w:rPr>
+              <w:t>12</w:t>
+            </w:r>
+            <w:r>
+              <w:rPr>
+                <w:rFonts w:eastAsia="Times New Roman" w:cs="Arial"/>
+                <w:b/>
+                <w:sz w:val="28"/>
+                <w:szCs w:val="28"/>
+                <w:lang w:eastAsia="en-IN" w:bidi="ml-IN"/>
+              </w:rPr>
+              <w:t>.</w:t>
+            </w:r>
+            <w:r>
+              <w:rPr>
+                <w:rFonts w:eastAsia="Times New Roman" w:cs="Arial"/>
+                <w:b/>
+                <w:sz w:val="28"/>
+                <w:szCs w:val="28"/>
+                <w:lang w:eastAsia="en-IN" w:bidi="ml-IN"/>
+              </w:rPr>
+              <w:t>8</w:t>
+            </w:r>
+            <w:r>
+              <w:rPr>
+                <w:rFonts w:eastAsia="Times New Roman" w:cs="Arial"/>
+                <w:b/>
+                <w:sz w:val="28"/>
+                <w:szCs w:val="28"/>
+                <w:lang w:eastAsia="en-IN" w:bidi="ml-IN"/>
+              </w:rPr>
+              <w:t xml:space="preserve"> </w:t>
+            </w:r>
+            <w:r>
+              <w:rPr>
+                <w:rFonts w:eastAsia="Times New Roman" w:cs="Arial"/>
+                <w:b/>
+                <w:sz w:val="28"/>
+                <w:szCs w:val="28"/>
+                <w:lang w:eastAsia="en-IN" w:bidi="ml-IN"/>
+              </w:rPr>
+              <w:t xml:space="preserve">- </w:t>
+            </w:r>
+            <w:r>
+              <w:rPr>
+                <w:rFonts w:eastAsia="Times New Roman" w:cs="Arial"/>
+                <w:b/>
+                <w:sz w:val="28"/>
+                <w:szCs w:val="28"/>
+                <w:lang w:eastAsia="en-IN" w:bidi="ml-IN"/>
+              </w:rPr>
+              <w:t>Vaakyam</w:t>
+            </w:r>
+          </w:p>
+          <w:p>
+            <w:pPr>
+              <w:widowControl w:val="0"/>
+              <w:autoSpaceDE w:val="0"/>
+              <w:autoSpaceDN w:val="0"/>
+              <w:adjustRightInd w:val="0"/>
+              <w:spacing w:before="0" w:line="264" w:lineRule="auto"/>
+              <w:ind w:right="-320"/>
+              <w:jc w:val="both"/>
+              <w:rPr>
+                <w:rFonts w:eastAsia="Times New Roman" w:cs="Arial"/>
+                <w:b/>
+                <w:sz w:val="28"/>
+                <w:szCs w:val="28"/>
+                <w:lang w:eastAsia="en-IN" w:bidi="ml-IN"/>
+              </w:rPr>
+            </w:pPr>
+            <w:r>
+              <w:rPr>
+                <w:rFonts w:eastAsia="Times New Roman" w:cs="Arial"/>
+                <w:b/>
+                <w:sz w:val="28"/>
+                <w:szCs w:val="28"/>
+                <w:lang w:eastAsia="en-IN" w:bidi="ml-IN"/>
+              </w:rPr>
+              <w:t xml:space="preserve">Line No. </w:t>
+            </w:r>
+            <w:r>
+              <w:rPr>
+                <w:rFonts w:eastAsia="Times New Roman" w:cs="Arial"/>
+                <w:b/>
+                <w:sz w:val="28"/>
+                <w:szCs w:val="28"/>
+                <w:lang w:eastAsia="en-IN" w:bidi="ml-IN"/>
+              </w:rPr>
+              <w:t>1</w:t>
+            </w:r>
+          </w:p>
+          <w:p>
+            <w:pPr>
+              <w:spacing w:before="0" w:line="240" w:lineRule="auto"/>
+              <w:rPr>
+                <w:rFonts w:cs="Latha"/>
+                <w:b/>
+                <w:sz w:val="28"/>
+                <w:szCs w:val="28"/>
+                <w:lang w:bidi="ta-IN"/>
+              </w:rPr>
+            </w:pPr>
+            <w:r>
+              <w:rPr>
+                <w:rFonts w:eastAsia="Times New Roman" w:cs="Arial"/>
+                <w:b/>
+                <w:sz w:val="28"/>
+                <w:szCs w:val="28"/>
+                <w:lang w:eastAsia="en-IN" w:bidi="ml-IN"/>
+              </w:rPr>
+              <w:t>Panchaati No.</w:t>
+            </w:r>
+            <w:r>
+              <w:rPr>
+                <w:rFonts w:eastAsia="Times New Roman" w:cs="Arial"/>
+                <w:b/>
+                <w:sz w:val="28"/>
+                <w:szCs w:val="28"/>
+                <w:lang w:eastAsia="en-IN" w:bidi="ml-IN"/>
+              </w:rPr>
+              <w:t>71</w:t>
+            </w:r>
+          </w:p>
+        </w:tc>
+        <w:tc>
+          <w:tcPr>
+            <w:tcW w:w="5103" w:type="dxa"/>
+            <w:tcBorders>
+              <w:top w:val="single" w:sz="4" w:space="0" w:color="000000"/>
+              <w:left w:val="single" w:sz="4" w:space="0" w:color="000000"/>
+              <w:bottom w:val="single" w:sz="4" w:space="0" w:color="000000"/>
+              <w:right w:val="single" w:sz="4" w:space="0" w:color="000000"/>
+            </w:tcBorders>
+          </w:tcPr>
+          <w:p>
+            <w:pPr>
+              <w:widowControl w:val="0"/>
+              <w:autoSpaceDE w:val="0"/>
+              <w:autoSpaceDN w:val="0"/>
+              <w:adjustRightInd w:val="0"/>
+              <w:spacing w:before="0" w:line="240" w:lineRule="auto"/>
+              <w:rPr>
+                <w:rFonts w:ascii="BRH Malayalam Extra" w:hAnsi="BRH Malayalam Extra" w:cs="BRH Malayalam Extra"/>
+                <w:sz w:val="40"/>
+                <w:szCs w:val="40"/>
+                <w:highlight w:val="yellow"/>
+              </w:rPr>
+            </w:pPr>
+            <w:r>
+              <w:rPr>
+                <w:rFonts w:ascii="BRH Malayalam Extra" w:hAnsi="BRH Malayalam Extra" w:cs="BRH Malayalam Extra"/>
+                <w:color w:val="000000"/>
+                <w:sz w:val="40"/>
+                <w:szCs w:val="40"/>
+              </w:rPr>
+              <w:t>jxsy—</w:t>
+            </w:r>
+            <w:r>
+              <w:rPr>
+                <w:rFonts w:ascii="BRH Malayalam Extra" w:hAnsi="BRH Malayalam Extra" w:cs="BRH Malayalam Extra"/>
+                <w:color w:val="000000"/>
+                <w:sz w:val="40"/>
+                <w:szCs w:val="40"/>
+              </w:rPr>
+              <w:t xml:space="preserve"> bx</w:t>
+            </w:r>
+            <w:r>
+              <w:rPr>
+                <w:rFonts w:ascii="BRH Malayalam Extra" w:hAnsi="BRH Malayalam Extra" w:cs="BRH Malayalam Extra"/>
+                <w:color w:val="000000"/>
+                <w:sz w:val="34"/>
+                <w:szCs w:val="40"/>
+              </w:rPr>
+              <w:t>–</w:t>
+            </w:r>
+            <w:r>
+              <w:rPr>
+                <w:rFonts w:ascii="BRH Malayalam Extra" w:hAnsi="BRH Malayalam Extra" w:cs="BRH Malayalam Extra"/>
+                <w:color w:val="000000"/>
+                <w:sz w:val="40"/>
+                <w:szCs w:val="40"/>
+              </w:rPr>
+              <w:t>qûx</w:t>
+            </w:r>
+            <w:r>
+              <w:rPr>
+                <w:rFonts w:ascii="BRH Devanagari Extra" w:hAnsi="BRH Devanagari Extra" w:cs="BRH Malayalam Extra"/>
+                <w:color w:val="000000"/>
+                <w:sz w:val="40"/>
+                <w:szCs w:val="40"/>
+              </w:rPr>
+              <w:t>óè</w:t>
+            </w:r>
+            <w:r>
+              <w:rPr>
+                <w:rFonts w:ascii="BRH Malayalam Extra" w:hAnsi="BRH Malayalam Extra" w:cs="BRH Malayalam Extra"/>
+                <w:color w:val="000000"/>
+                <w:sz w:val="40"/>
+                <w:szCs w:val="40"/>
+                <w:highlight w:val="yellow"/>
+              </w:rPr>
+              <w:t>s</w:t>
+            </w:r>
+            <w:r>
+              <w:rPr>
+                <w:rFonts w:ascii="BRH Malayalam Extra" w:hAnsi="BRH Malayalam Extra" w:cs="BRH Malayalam Extra"/>
+                <w:color w:val="000000"/>
+                <w:sz w:val="40"/>
+                <w:szCs w:val="40"/>
+              </w:rPr>
+              <w:t>-</w:t>
+            </w:r>
+            <w:r>
+              <w:rPr>
+                <w:rFonts w:ascii="BRH Malayalam Extra" w:hAnsi="BRH Malayalam Extra" w:cs="BRH Malayalam Extra"/>
+                <w:bCs/>
+                <w:sz w:val="40"/>
+                <w:szCs w:val="40"/>
+              </w:rPr>
+              <w:t>iPâx</w:t>
+            </w:r>
+            <w:r>
+              <w:rPr>
+                <w:rFonts w:ascii="BRH Malayalam Extra" w:hAnsi="BRH Malayalam Extra" w:cs="BRH Malayalam Extra"/>
+                <w:color w:val="000000"/>
+                <w:sz w:val="40"/>
+                <w:szCs w:val="40"/>
+              </w:rPr>
+              <w:t>—</w:t>
+            </w:r>
+          </w:p>
+        </w:tc>
+        <w:tc>
+          <w:tcPr>
+            <w:tcW w:w="5269" w:type="dxa"/>
+            <w:tcBorders>
+              <w:top w:val="single" w:sz="4" w:space="0" w:color="000000"/>
+              <w:left w:val="single" w:sz="4" w:space="0" w:color="000000"/>
+              <w:bottom w:val="single" w:sz="4" w:space="0" w:color="000000"/>
+              <w:right w:val="single" w:sz="4" w:space="0" w:color="000000"/>
+            </w:tcBorders>
+          </w:tcPr>
+          <w:p>
+            <w:pPr>
+              <w:widowControl w:val="0"/>
+              <w:autoSpaceDE w:val="0"/>
+              <w:autoSpaceDN w:val="0"/>
+              <w:adjustRightInd w:val="0"/>
+              <w:spacing w:before="0" w:line="240" w:lineRule="auto"/>
+              <w:rPr>
+                <w:rFonts w:ascii="BRH Malayalam Extra" w:hAnsi="BRH Malayalam Extra" w:cs="BRH Malayalam Extra"/>
+                <w:sz w:val="40"/>
+                <w:szCs w:val="40"/>
+                <w:highlight w:val="green"/>
+              </w:rPr>
+            </w:pPr>
+            <w:r>
+              <w:rPr>
+                <w:rFonts w:ascii="BRH Malayalam Extra" w:hAnsi="BRH Malayalam Extra" w:cs="BRH Malayalam Extra"/>
+                <w:color w:val="000000"/>
+                <w:sz w:val="40"/>
+                <w:szCs w:val="40"/>
+              </w:rPr>
+              <w:t>jxsy—</w:t>
+            </w:r>
+            <w:r>
+              <w:rPr>
+                <w:rFonts w:ascii="BRH Malayalam Extra" w:hAnsi="BRH Malayalam Extra" w:cs="BRH Malayalam Extra"/>
+                <w:color w:val="000000"/>
+                <w:sz w:val="40"/>
+                <w:szCs w:val="40"/>
+              </w:rPr>
+              <w:t xml:space="preserve"> bx</w:t>
+            </w:r>
+            <w:bookmarkStart w:id="1" w:name="_Hlk139266912"/>
+            <w:r>
+              <w:rPr>
+                <w:rFonts w:ascii="BRH Malayalam Extra" w:hAnsi="BRH Malayalam Extra" w:cs="BRH Malayalam Extra"/>
+                <w:color w:val="000000"/>
+                <w:sz w:val="34"/>
+                <w:szCs w:val="40"/>
+              </w:rPr>
+              <w:t>–</w:t>
+            </w:r>
+            <w:bookmarkEnd w:id="1"/>
+            <w:r>
+              <w:rPr>
+                <w:rFonts w:ascii="BRH Malayalam Extra" w:hAnsi="BRH Malayalam Extra" w:cs="BRH Malayalam Extra"/>
+                <w:color w:val="000000"/>
+                <w:sz w:val="40"/>
+                <w:szCs w:val="40"/>
+              </w:rPr>
+              <w:t>qûx</w:t>
+            </w:r>
+            <w:r>
+              <w:rPr>
+                <w:rFonts w:ascii="BRH Devanagari Extra" w:hAnsi="BRH Devanagari Extra" w:cs="BRH Malayalam Extra"/>
+                <w:color w:val="000000"/>
+                <w:sz w:val="40"/>
+                <w:szCs w:val="40"/>
+              </w:rPr>
+              <w:t>óè</w:t>
+            </w:r>
+            <w:r>
+              <w:rPr>
+                <w:rFonts w:ascii="BRH Malayalam Extra" w:hAnsi="BRH Malayalam Extra" w:cs="BRH Malayalam Extra"/>
+                <w:color w:val="000000"/>
+                <w:sz w:val="40"/>
+                <w:szCs w:val="40"/>
+                <w:highlight w:val="green"/>
+              </w:rPr>
+              <w:t>s</w:t>
+            </w:r>
+            <w:r>
+              <w:rPr>
+                <w:rFonts w:ascii="BRH Malayalam Extra" w:hAnsi="BRH Malayalam Extra" w:cs="BRH Malayalam Extra"/>
+                <w:color w:val="000000"/>
+                <w:sz w:val="34"/>
+                <w:szCs w:val="40"/>
+              </w:rPr>
+              <w:t>–</w:t>
+            </w:r>
+            <w:r>
+              <w:rPr>
+                <w:rFonts w:ascii="BRH Malayalam Extra" w:hAnsi="BRH Malayalam Extra" w:cs="BRH Malayalam Extra"/>
+                <w:color w:val="000000"/>
+                <w:sz w:val="40"/>
+                <w:szCs w:val="40"/>
+              </w:rPr>
+              <w:t>-</w:t>
+            </w:r>
+            <w:r>
+              <w:rPr>
+                <w:rFonts w:ascii="BRH Malayalam Extra" w:hAnsi="BRH Malayalam Extra" w:cs="BRH Malayalam Extra"/>
+                <w:bCs/>
+                <w:sz w:val="40"/>
+                <w:szCs w:val="40"/>
+              </w:rPr>
+              <w:t>iPâx</w:t>
+            </w:r>
+            <w:r>
+              <w:rPr>
+                <w:rFonts w:ascii="BRH Malayalam Extra" w:hAnsi="BRH Malayalam Extra" w:cs="BRH Malayalam Extra"/>
+                <w:color w:val="000000"/>
+                <w:sz w:val="40"/>
+                <w:szCs w:val="40"/>
+              </w:rPr>
+              <w:t>—</w:t>
             </w:r>
           </w:p>
         </w:tc>
@@ -1532,7 +2005,23 @@
           <w:b/>
           <w:bCs/>
         </w:rPr>
-        <w:t>(ignore those which are already incorporated in your book’s version and date)</w:t>
+        <w:t>(</w:t>
+      </w:r>
+      <w:proofErr w:type="gramStart"/>
+      <w:r>
+        <w:rPr>
+          <w:b/>
+          <w:bCs/>
+        </w:rPr>
+        <w:t>ignore</w:t>
+      </w:r>
+      <w:proofErr w:type="gramEnd"/>
+      <w:r>
+        <w:rPr>
+          <w:b/>
+          <w:bCs/>
+        </w:rPr>
+        <w:t xml:space="preserve"> those which are already incorporated in your book’s version and date)</w:t>
       </w:r>
     </w:p>
     <w:tbl>
@@ -1575,6 +2064,7 @@
                 <w:sz w:val="32"/>
                 <w:szCs w:val="32"/>
               </w:rPr>
+              <w:lastRenderedPageBreak/>
               <w:t>Section, Paragraph</w:t>
             </w:r>
           </w:p>
@@ -1675,7 +2165,6 @@
                 <w:szCs w:val="28"/>
                 <w:lang w:bidi="ta-IN"/>
               </w:rPr>
-              <w:lastRenderedPageBreak/>
               <w:t>TS 2.2.</w:t>
             </w:r>
             <w:r>
@@ -1762,6 +2251,7 @@
                 <w:lang w:bidi="ta-IN"/>
               </w:rPr>
             </w:pPr>
+            <w:proofErr w:type="gramStart"/>
             <w:r>
               <w:rPr>
                 <w:rFonts w:cs="Latha"/>
@@ -1770,7 +2260,18 @@
                 <w:szCs w:val="28"/>
                 <w:lang w:bidi="ta-IN"/>
               </w:rPr>
-              <w:t xml:space="preserve">Panchaati  No. - </w:t>
+              <w:t>Panchaati  No.</w:t>
+            </w:r>
+            <w:proofErr w:type="gramEnd"/>
+            <w:r>
+              <w:rPr>
+                <w:rFonts w:cs="Latha"/>
+                <w:b/>
+                <w:sz w:val="28"/>
+                <w:szCs w:val="28"/>
+                <w:lang w:bidi="ta-IN"/>
+              </w:rPr>
+              <w:t xml:space="preserve"> - </w:t>
             </w:r>
             <w:r>
               <w:rPr>
@@ -2201,6 +2702,7 @@
                 <w:lang w:bidi="ta-IN"/>
               </w:rPr>
             </w:pPr>
+            <w:proofErr w:type="gramStart"/>
             <w:r>
               <w:rPr>
                 <w:rFonts w:cs="Latha"/>
@@ -2209,7 +2711,18 @@
                 <w:szCs w:val="28"/>
                 <w:lang w:bidi="ta-IN"/>
               </w:rPr>
-              <w:t>Panchaati  No. 2</w:t>
+              <w:t>Panchaati  No.</w:t>
+            </w:r>
+            <w:proofErr w:type="gramEnd"/>
+            <w:r>
+              <w:rPr>
+                <w:rFonts w:cs="Latha"/>
+                <w:b/>
+                <w:sz w:val="28"/>
+                <w:szCs w:val="28"/>
+                <w:lang w:bidi="ta-IN"/>
+              </w:rPr>
+              <w:t xml:space="preserve"> 2</w:t>
             </w:r>
             <w:r>
               <w:rPr>
@@ -2528,8 +3041,17 @@
                 <w:b/>
                 <w:bCs/>
               </w:rPr>
-              <w:t>(extra</w:t>
-            </w:r>
+              <w:t>(</w:t>
+            </w:r>
+            <w:proofErr w:type="gramStart"/>
+            <w:r>
+              <w:rPr>
+                <w:b/>
+                <w:bCs/>
+              </w:rPr>
+              <w:t>extra</w:t>
+            </w:r>
+            <w:proofErr w:type="gramEnd"/>
             <w:r>
               <w:rPr>
                 <w:rFonts w:cs="Arial"/>
@@ -2642,6 +3164,7 @@
                 <w:lang w:bidi="ta-IN"/>
               </w:rPr>
             </w:pPr>
+            <w:proofErr w:type="gramStart"/>
             <w:r>
               <w:rPr>
                 <w:rFonts w:cs="Latha"/>
@@ -2650,7 +3173,18 @@
                 <w:szCs w:val="28"/>
                 <w:lang w:bidi="ta-IN"/>
               </w:rPr>
-              <w:t xml:space="preserve">Panchaati  No. - </w:t>
+              <w:t>Panchaati  No.</w:t>
+            </w:r>
+            <w:proofErr w:type="gramEnd"/>
+            <w:r>
+              <w:rPr>
+                <w:rFonts w:cs="Latha"/>
+                <w:b/>
+                <w:sz w:val="28"/>
+                <w:szCs w:val="28"/>
+                <w:lang w:bidi="ta-IN"/>
+              </w:rPr>
+              <w:t xml:space="preserve"> - </w:t>
             </w:r>
             <w:r>
               <w:rPr>
@@ -2959,7 +3493,24 @@
           <w:b/>
           <w:bCs/>
         </w:rPr>
-        <w:t>(ignore those which are already incorporated in your book’s version and date)</w:t>
+        <w:lastRenderedPageBreak/>
+        <w:t>(</w:t>
+      </w:r>
+      <w:proofErr w:type="gramStart"/>
+      <w:r>
+        <w:rPr>
+          <w:b/>
+          <w:bCs/>
+        </w:rPr>
+        <w:t>ignore</w:t>
+      </w:r>
+      <w:proofErr w:type="gramEnd"/>
+      <w:r>
+        <w:rPr>
+          <w:b/>
+          <w:bCs/>
+        </w:rPr>
+        <w:t xml:space="preserve"> those which are already incorporated in your book’s version and date)</w:t>
       </w:r>
     </w:p>
     <w:tbl>
@@ -3018,7 +3569,6 @@
                 <w:sz w:val="32"/>
                 <w:szCs w:val="32"/>
               </w:rPr>
-              <w:lastRenderedPageBreak/>
               <w:t>Reference</w:t>
             </w:r>
           </w:p>
@@ -3041,7 +3591,6 @@
                 <w:sz w:val="32"/>
                 <w:szCs w:val="32"/>
               </w:rPr>
-              <w:lastRenderedPageBreak/>
               <w:t>As Printed</w:t>
             </w:r>
           </w:p>
@@ -3132,14 +3681,25 @@
                 <w:lang w:bidi="ta-IN"/>
               </w:rPr>
             </w:pPr>
-            <w:r>
-              <w:rPr>
-                <w:rFonts w:cs="Latha"/>
-                <w:sz w:val="28"/>
-                <w:szCs w:val="28"/>
-                <w:lang w:bidi="ta-IN"/>
-              </w:rPr>
-              <w:t>Panchaati  No. 21</w:t>
+            <w:proofErr w:type="gramStart"/>
+            <w:r>
+              <w:rPr>
+                <w:rFonts w:cs="Latha"/>
+                <w:sz w:val="28"/>
+                <w:szCs w:val="28"/>
+                <w:lang w:bidi="ta-IN"/>
+              </w:rPr>
+              <w:t>Panchaati  No.</w:t>
+            </w:r>
+            <w:proofErr w:type="gramEnd"/>
+            <w:r>
+              <w:rPr>
+                <w:rFonts w:cs="Latha"/>
+                <w:sz w:val="28"/>
+                <w:szCs w:val="28"/>
+                <w:lang w:bidi="ta-IN"/>
+              </w:rPr>
+              <w:t xml:space="preserve"> 21</w:t>
             </w:r>
           </w:p>
         </w:tc>
@@ -3362,14 +3922,25 @@
                 <w:lang w:bidi="ta-IN"/>
               </w:rPr>
             </w:pPr>
-            <w:r>
-              <w:rPr>
-                <w:rFonts w:cs="Latha"/>
-                <w:sz w:val="28"/>
-                <w:szCs w:val="28"/>
-                <w:lang w:bidi="ta-IN"/>
-              </w:rPr>
-              <w:t>Panchaati  No. 22</w:t>
+            <w:proofErr w:type="gramStart"/>
+            <w:r>
+              <w:rPr>
+                <w:rFonts w:cs="Latha"/>
+                <w:sz w:val="28"/>
+                <w:szCs w:val="28"/>
+                <w:lang w:bidi="ta-IN"/>
+              </w:rPr>
+              <w:t>Panchaati  No.</w:t>
+            </w:r>
+            <w:proofErr w:type="gramEnd"/>
+            <w:r>
+              <w:rPr>
+                <w:rFonts w:cs="Latha"/>
+                <w:sz w:val="28"/>
+                <w:szCs w:val="28"/>
+                <w:lang w:bidi="ta-IN"/>
+              </w:rPr>
+              <w:t xml:space="preserve"> 22</w:t>
             </w:r>
           </w:p>
         </w:tc>
@@ -3614,14 +4185,25 @@
                 <w:lang w:bidi="ta-IN"/>
               </w:rPr>
             </w:pPr>
-            <w:r>
-              <w:rPr>
-                <w:rFonts w:cs="Latha"/>
-                <w:sz w:val="28"/>
-                <w:szCs w:val="28"/>
-                <w:lang w:bidi="ta-IN"/>
-              </w:rPr>
-              <w:t>Panchaati  No. 27</w:t>
+            <w:proofErr w:type="gramStart"/>
+            <w:r>
+              <w:rPr>
+                <w:rFonts w:cs="Latha"/>
+                <w:sz w:val="28"/>
+                <w:szCs w:val="28"/>
+                <w:lang w:bidi="ta-IN"/>
+              </w:rPr>
+              <w:t>Panchaati  No.</w:t>
+            </w:r>
+            <w:proofErr w:type="gramEnd"/>
+            <w:r>
+              <w:rPr>
+                <w:rFonts w:cs="Latha"/>
+                <w:sz w:val="28"/>
+                <w:szCs w:val="28"/>
+                <w:lang w:bidi="ta-IN"/>
+              </w:rPr>
+              <w:t xml:space="preserve"> 27</w:t>
             </w:r>
           </w:p>
         </w:tc>
@@ -3873,14 +4455,25 @@
                 <w:lang w:bidi="ta-IN"/>
               </w:rPr>
             </w:pPr>
-            <w:r>
-              <w:rPr>
-                <w:rFonts w:cs="Latha"/>
-                <w:sz w:val="28"/>
-                <w:szCs w:val="28"/>
-                <w:lang w:bidi="ta-IN"/>
-              </w:rPr>
-              <w:t>Panchaati  No. 57</w:t>
+            <w:proofErr w:type="gramStart"/>
+            <w:r>
+              <w:rPr>
+                <w:rFonts w:cs="Latha"/>
+                <w:sz w:val="28"/>
+                <w:szCs w:val="28"/>
+                <w:lang w:bidi="ta-IN"/>
+              </w:rPr>
+              <w:t>Panchaati  No.</w:t>
+            </w:r>
+            <w:proofErr w:type="gramEnd"/>
+            <w:r>
+              <w:rPr>
+                <w:rFonts w:cs="Latha"/>
+                <w:sz w:val="28"/>
+                <w:szCs w:val="28"/>
+                <w:lang w:bidi="ta-IN"/>
+              </w:rPr>
+              <w:t xml:space="preserve"> 57</w:t>
             </w:r>
           </w:p>
         </w:tc>
@@ -3982,6 +4575,7 @@
               </w:rPr>
               <w:t>ª</w:t>
             </w:r>
+            <w:proofErr w:type="gramStart"/>
             <w:r>
               <w:rPr>
                 <w:rFonts w:ascii="BRH Malayalam Extra" w:hAnsi="BRH Malayalam Extra" w:cs="BRH Malayalam Extra"/>
@@ -3996,7 +4590,16 @@
                 <w:sz w:val="40"/>
                 <w:szCs w:val="40"/>
               </w:rPr>
-              <w:t>tyr—J |</w:t>
+              <w:t>tyr</w:t>
+            </w:r>
+            <w:proofErr w:type="gramEnd"/>
+            <w:r>
+              <w:rPr>
+                <w:rFonts w:ascii="BRH Malayalam Extra" w:hAnsi="BRH Malayalam Extra" w:cs="BRH Malayalam Extra"/>
+                <w:sz w:val="40"/>
+                <w:szCs w:val="40"/>
+              </w:rPr>
+              <w:t>—J |</w:t>
             </w:r>
           </w:p>
         </w:tc>
@@ -4106,6 +4709,7 @@
               </w:rPr>
               <w:t>ª</w:t>
             </w:r>
+            <w:proofErr w:type="gramStart"/>
             <w:r>
               <w:rPr>
                 <w:rFonts w:ascii="BRH Malayalam Extra" w:hAnsi="BRH Malayalam Extra" w:cs="BRH Malayalam Extra"/>
@@ -4120,7 +4724,16 @@
                 <w:sz w:val="40"/>
                 <w:szCs w:val="40"/>
               </w:rPr>
-              <w:t>tyr—J |</w:t>
+              <w:t>tyr</w:t>
+            </w:r>
+            <w:proofErr w:type="gramEnd"/>
+            <w:r>
+              <w:rPr>
+                <w:rFonts w:ascii="BRH Malayalam Extra" w:hAnsi="BRH Malayalam Extra" w:cs="BRH Malayalam Extra"/>
+                <w:sz w:val="40"/>
+                <w:szCs w:val="40"/>
+              </w:rPr>
+              <w:t>—J |</w:t>
             </w:r>
           </w:p>
         </w:tc>
@@ -4301,7 +4914,23 @@
           <w:b/>
           <w:bCs/>
         </w:rPr>
-        <w:t>(ignore those which are already incorporated in your book’s version and date)</w:t>
+        <w:t>(</w:t>
+      </w:r>
+      <w:proofErr w:type="gramStart"/>
+      <w:r>
+        <w:rPr>
+          <w:b/>
+          <w:bCs/>
+        </w:rPr>
+        <w:t>ignore</w:t>
+      </w:r>
+      <w:proofErr w:type="gramEnd"/>
+      <w:r>
+        <w:rPr>
+          <w:b/>
+          <w:bCs/>
+        </w:rPr>
+        <w:t xml:space="preserve"> those which are already incorporated in your book’s version and date)</w:t>
       </w:r>
     </w:p>
     <w:tbl>
@@ -4344,6 +4973,7 @@
                 <w:sz w:val="32"/>
                 <w:szCs w:val="32"/>
               </w:rPr>
+              <w:lastRenderedPageBreak/>
               <w:t>Section, Paragraph</w:t>
             </w:r>
           </w:p>
@@ -4361,7 +4991,6 @@
                 <w:sz w:val="32"/>
                 <w:szCs w:val="32"/>
               </w:rPr>
-              <w:lastRenderedPageBreak/>
               <w:t>Reference</w:t>
             </w:r>
           </w:p>
@@ -4385,7 +5014,6 @@
                 <w:sz w:val="32"/>
                 <w:szCs w:val="32"/>
               </w:rPr>
-              <w:lastRenderedPageBreak/>
               <w:t>As Printed</w:t>
             </w:r>
           </w:p>
@@ -4503,14 +5131,25 @@
                 <w:lang w:bidi="ta-IN"/>
               </w:rPr>
             </w:pPr>
-            <w:r>
-              <w:rPr>
-                <w:rFonts w:cs="Latha"/>
-                <w:sz w:val="28"/>
-                <w:szCs w:val="28"/>
-                <w:lang w:bidi="ta-IN"/>
-              </w:rPr>
-              <w:t>Panchaati  No. 1</w:t>
+            <w:proofErr w:type="gramStart"/>
+            <w:r>
+              <w:rPr>
+                <w:rFonts w:cs="Latha"/>
+                <w:sz w:val="28"/>
+                <w:szCs w:val="28"/>
+                <w:lang w:bidi="ta-IN"/>
+              </w:rPr>
+              <w:t>Panchaati  No.</w:t>
+            </w:r>
+            <w:proofErr w:type="gramEnd"/>
+            <w:r>
+              <w:rPr>
+                <w:rFonts w:cs="Latha"/>
+                <w:sz w:val="28"/>
+                <w:szCs w:val="28"/>
+                <w:lang w:bidi="ta-IN"/>
+              </w:rPr>
+              <w:t xml:space="preserve"> 1</w:t>
             </w:r>
           </w:p>
         </w:tc>
@@ -4738,14 +5377,25 @@
                 <w:lang w:bidi="ta-IN"/>
               </w:rPr>
             </w:pPr>
-            <w:r>
-              <w:rPr>
-                <w:rFonts w:cs="Latha"/>
-                <w:sz w:val="28"/>
-                <w:szCs w:val="28"/>
-                <w:lang w:bidi="ta-IN"/>
-              </w:rPr>
-              <w:t>Panchaati  No. 1</w:t>
+            <w:proofErr w:type="gramStart"/>
+            <w:r>
+              <w:rPr>
+                <w:rFonts w:cs="Latha"/>
+                <w:sz w:val="28"/>
+                <w:szCs w:val="28"/>
+                <w:lang w:bidi="ta-IN"/>
+              </w:rPr>
+              <w:t>Panchaati  No.</w:t>
+            </w:r>
+            <w:proofErr w:type="gramEnd"/>
+            <w:r>
+              <w:rPr>
+                <w:rFonts w:cs="Latha"/>
+                <w:sz w:val="28"/>
+                <w:szCs w:val="28"/>
+                <w:lang w:bidi="ta-IN"/>
+              </w:rPr>
+              <w:t xml:space="preserve"> 1</w:t>
             </w:r>
           </w:p>
         </w:tc>
@@ -4972,14 +5622,25 @@
                 <w:lang w:bidi="ta-IN"/>
               </w:rPr>
             </w:pPr>
-            <w:r>
-              <w:rPr>
-                <w:rFonts w:cs="Latha"/>
-                <w:sz w:val="28"/>
-                <w:szCs w:val="28"/>
-                <w:lang w:bidi="ta-IN"/>
-              </w:rPr>
-              <w:t>Panchaati  No. 3</w:t>
+            <w:proofErr w:type="gramStart"/>
+            <w:r>
+              <w:rPr>
+                <w:rFonts w:cs="Latha"/>
+                <w:sz w:val="28"/>
+                <w:szCs w:val="28"/>
+                <w:lang w:bidi="ta-IN"/>
+              </w:rPr>
+              <w:t>Panchaati  No.</w:t>
+            </w:r>
+            <w:proofErr w:type="gramEnd"/>
+            <w:r>
+              <w:rPr>
+                <w:rFonts w:cs="Latha"/>
+                <w:sz w:val="28"/>
+                <w:szCs w:val="28"/>
+                <w:lang w:bidi="ta-IN"/>
+              </w:rPr>
+              <w:t xml:space="preserve"> 3</w:t>
             </w:r>
           </w:p>
         </w:tc>
@@ -5368,14 +6029,25 @@
                 <w:lang w:bidi="ta-IN"/>
               </w:rPr>
             </w:pPr>
-            <w:r>
-              <w:rPr>
-                <w:rFonts w:cs="Latha"/>
-                <w:sz w:val="28"/>
-                <w:szCs w:val="28"/>
-                <w:lang w:bidi="ta-IN"/>
-              </w:rPr>
-              <w:t>Panchaati  No. 17</w:t>
+            <w:proofErr w:type="gramStart"/>
+            <w:r>
+              <w:rPr>
+                <w:rFonts w:cs="Latha"/>
+                <w:sz w:val="28"/>
+                <w:szCs w:val="28"/>
+                <w:lang w:bidi="ta-IN"/>
+              </w:rPr>
+              <w:t>Panchaati  No.</w:t>
+            </w:r>
+            <w:proofErr w:type="gramEnd"/>
+            <w:r>
+              <w:rPr>
+                <w:rFonts w:cs="Latha"/>
+                <w:sz w:val="28"/>
+                <w:szCs w:val="28"/>
+                <w:lang w:bidi="ta-IN"/>
+              </w:rPr>
+              <w:t xml:space="preserve"> 17</w:t>
             </w:r>
           </w:p>
         </w:tc>
@@ -5619,14 +6291,25 @@
                 <w:lang w:bidi="ta-IN"/>
               </w:rPr>
             </w:pPr>
-            <w:r>
-              <w:rPr>
-                <w:rFonts w:cs="Latha"/>
-                <w:sz w:val="28"/>
-                <w:szCs w:val="28"/>
-                <w:lang w:bidi="ta-IN"/>
-              </w:rPr>
-              <w:t>Panchaati  No. 18</w:t>
+            <w:proofErr w:type="gramStart"/>
+            <w:r>
+              <w:rPr>
+                <w:rFonts w:cs="Latha"/>
+                <w:sz w:val="28"/>
+                <w:szCs w:val="28"/>
+                <w:lang w:bidi="ta-IN"/>
+              </w:rPr>
+              <w:t>Panchaati  No.</w:t>
+            </w:r>
+            <w:proofErr w:type="gramEnd"/>
+            <w:r>
+              <w:rPr>
+                <w:rFonts w:cs="Latha"/>
+                <w:sz w:val="28"/>
+                <w:szCs w:val="28"/>
+                <w:lang w:bidi="ta-IN"/>
+              </w:rPr>
+              <w:t xml:space="preserve"> 18</w:t>
             </w:r>
           </w:p>
         </w:tc>
@@ -5926,14 +6609,25 @@
                 <w:lang w:bidi="ta-IN"/>
               </w:rPr>
             </w:pPr>
-            <w:r>
-              <w:rPr>
-                <w:rFonts w:cs="Latha"/>
-                <w:sz w:val="28"/>
-                <w:szCs w:val="28"/>
-                <w:lang w:bidi="ta-IN"/>
-              </w:rPr>
-              <w:t>Panchaati  No. 19</w:t>
+            <w:proofErr w:type="gramStart"/>
+            <w:r>
+              <w:rPr>
+                <w:rFonts w:cs="Latha"/>
+                <w:sz w:val="28"/>
+                <w:szCs w:val="28"/>
+                <w:lang w:bidi="ta-IN"/>
+              </w:rPr>
+              <w:t>Panchaati  No.</w:t>
+            </w:r>
+            <w:proofErr w:type="gramEnd"/>
+            <w:r>
+              <w:rPr>
+                <w:rFonts w:cs="Latha"/>
+                <w:sz w:val="28"/>
+                <w:szCs w:val="28"/>
+                <w:lang w:bidi="ta-IN"/>
+              </w:rPr>
+              <w:t xml:space="preserve"> 19</w:t>
             </w:r>
           </w:p>
         </w:tc>
@@ -6204,14 +6898,25 @@
               </w:rPr>
               <w:t>(</w:t>
             </w:r>
-            <w:r>
-              <w:rPr>
-                <w:rFonts w:cs="Latha"/>
-                <w:sz w:val="28"/>
-                <w:szCs w:val="28"/>
-                <w:lang w:bidi="ta-IN"/>
-              </w:rPr>
-              <w:t>it is</w:t>
+            <w:proofErr w:type="gramStart"/>
+            <w:r>
+              <w:rPr>
+                <w:rFonts w:cs="Latha"/>
+                <w:sz w:val="28"/>
+                <w:szCs w:val="28"/>
+                <w:lang w:bidi="ta-IN"/>
+              </w:rPr>
+              <w:t>it</w:t>
+            </w:r>
+            <w:proofErr w:type="gramEnd"/>
+            <w:r>
+              <w:rPr>
+                <w:rFonts w:cs="Latha"/>
+                <w:sz w:val="28"/>
+                <w:szCs w:val="28"/>
+                <w:lang w:bidi="ta-IN"/>
+              </w:rPr>
+              <w:t xml:space="preserve"> is</w:t>
             </w:r>
             <w:r>
               <w:rPr>
@@ -6318,14 +7023,25 @@
                 <w:lang w:bidi="ta-IN"/>
               </w:rPr>
             </w:pPr>
-            <w:r>
-              <w:rPr>
-                <w:rFonts w:cs="Latha"/>
-                <w:sz w:val="28"/>
-                <w:szCs w:val="28"/>
-                <w:lang w:bidi="ta-IN"/>
-              </w:rPr>
-              <w:t>Panchaati  No. 27</w:t>
+            <w:proofErr w:type="gramStart"/>
+            <w:r>
+              <w:rPr>
+                <w:rFonts w:cs="Latha"/>
+                <w:sz w:val="28"/>
+                <w:szCs w:val="28"/>
+                <w:lang w:bidi="ta-IN"/>
+              </w:rPr>
+              <w:t>Panchaati  No.</w:t>
+            </w:r>
+            <w:proofErr w:type="gramEnd"/>
+            <w:r>
+              <w:rPr>
+                <w:rFonts w:cs="Latha"/>
+                <w:sz w:val="28"/>
+                <w:szCs w:val="28"/>
+                <w:lang w:bidi="ta-IN"/>
+              </w:rPr>
+              <w:t xml:space="preserve"> 27</w:t>
             </w:r>
           </w:p>
         </w:tc>
@@ -6394,7 +7110,25 @@
                 <w:sz w:val="40"/>
                 <w:szCs w:val="40"/>
               </w:rPr>
-              <w:t xml:space="preserve">b£- [ ] </w:t>
+              <w:t xml:space="preserve">b£- </w:t>
+            </w:r>
+            <w:proofErr w:type="gramStart"/>
+            <w:r>
+              <w:rPr>
+                <w:rFonts w:ascii="BRH Malayalam Extra" w:hAnsi="BRH Malayalam Extra" w:cs="BRH Malayalam Extra"/>
+                <w:sz w:val="40"/>
+                <w:szCs w:val="40"/>
+              </w:rPr>
+              <w:t>[ ]</w:t>
+            </w:r>
+            <w:proofErr w:type="gramEnd"/>
+            <w:r>
+              <w:rPr>
+                <w:rFonts w:ascii="BRH Malayalam Extra" w:hAnsi="BRH Malayalam Extra" w:cs="BRH Malayalam Extra"/>
+                <w:sz w:val="40"/>
+                <w:szCs w:val="40"/>
+              </w:rPr>
+              <w:t xml:space="preserve"> </w:t>
             </w:r>
             <w:r>
               <w:rPr>
@@ -6493,7 +7227,25 @@
                 <w:sz w:val="40"/>
                 <w:szCs w:val="40"/>
               </w:rPr>
-              <w:t xml:space="preserve">b£- [ ] </w:t>
+              <w:t xml:space="preserve">b£- </w:t>
+            </w:r>
+            <w:proofErr w:type="gramStart"/>
+            <w:r>
+              <w:rPr>
+                <w:rFonts w:ascii="BRH Malayalam Extra" w:hAnsi="BRH Malayalam Extra" w:cs="BRH Malayalam Extra"/>
+                <w:sz w:val="40"/>
+                <w:szCs w:val="40"/>
+              </w:rPr>
+              <w:t>[ ]</w:t>
+            </w:r>
+            <w:proofErr w:type="gramEnd"/>
+            <w:r>
+              <w:rPr>
+                <w:rFonts w:ascii="BRH Malayalam Extra" w:hAnsi="BRH Malayalam Extra" w:cs="BRH Malayalam Extra"/>
+                <w:sz w:val="40"/>
+                <w:szCs w:val="40"/>
+              </w:rPr>
+              <w:t xml:space="preserve"> </w:t>
             </w:r>
             <w:r>
               <w:rPr>
@@ -6550,6 +7302,7 @@
                 <w:szCs w:val="28"/>
                 <w:lang w:bidi="ta-IN"/>
               </w:rPr>
+              <w:lastRenderedPageBreak/>
               <w:t>TS 2.2.6.3</w:t>
             </w:r>
             <w:r>
@@ -6602,15 +7355,25 @@
                 <w:lang w:bidi="ta-IN"/>
               </w:rPr>
             </w:pPr>
-            <w:r>
-              <w:rPr>
-                <w:rFonts w:cs="Latha"/>
-                <w:sz w:val="28"/>
-                <w:szCs w:val="28"/>
-                <w:lang w:bidi="ta-IN"/>
-              </w:rPr>
-              <w:lastRenderedPageBreak/>
-              <w:t>Panchaati  No. 32</w:t>
+            <w:proofErr w:type="gramStart"/>
+            <w:r>
+              <w:rPr>
+                <w:rFonts w:cs="Latha"/>
+                <w:sz w:val="28"/>
+                <w:szCs w:val="28"/>
+                <w:lang w:bidi="ta-IN"/>
+              </w:rPr>
+              <w:t>Panchaati  No.</w:t>
+            </w:r>
+            <w:proofErr w:type="gramEnd"/>
+            <w:r>
+              <w:rPr>
+                <w:rFonts w:cs="Latha"/>
+                <w:sz w:val="28"/>
+                <w:szCs w:val="28"/>
+                <w:lang w:bidi="ta-IN"/>
+              </w:rPr>
+              <w:t xml:space="preserve"> 32</w:t>
             </w:r>
           </w:p>
         </w:tc>
@@ -6639,7 +7402,6 @@
                 <w:sz w:val="32"/>
                 <w:szCs w:val="40"/>
               </w:rPr>
-              <w:lastRenderedPageBreak/>
               <w:t>Æ</w:t>
             </w:r>
             <w:r>
@@ -6737,7 +7499,6 @@
                 <w:sz w:val="40"/>
                 <w:szCs w:val="40"/>
               </w:rPr>
-              <w:lastRenderedPageBreak/>
               <w:t xml:space="preserve"> </w:t>
             </w:r>
             <w:r>
@@ -6747,7 +7508,27 @@
                 <w:szCs w:val="28"/>
                 <w:lang w:bidi="ta-IN"/>
               </w:rPr>
-              <w:t>(it is</w:t>
+              <w:t>(</w:t>
+            </w:r>
+            <w:proofErr w:type="gramStart"/>
+            <w:r>
+              <w:rPr>
+                <w:rFonts w:cs="Latha"/>
+                <w:sz w:val="28"/>
+                <w:szCs w:val="28"/>
+                <w:lang w:bidi="ta-IN"/>
+              </w:rPr>
+              <w:t>it</w:t>
+            </w:r>
+            <w:proofErr w:type="gramEnd"/>
+            <w:r>
+              <w:rPr>
+                <w:rFonts w:cs="Latha"/>
+                <w:sz w:val="28"/>
+                <w:szCs w:val="28"/>
+                <w:lang w:bidi="ta-IN"/>
+              </w:rPr>
+              <w:t xml:space="preserve"> is</w:t>
             </w:r>
             <w:r>
               <w:rPr>
@@ -6802,7 +7583,6 @@
                 <w:szCs w:val="28"/>
                 <w:lang w:bidi="ta-IN"/>
               </w:rPr>
-              <w:lastRenderedPageBreak/>
               <w:t>TS 2.2.6.4 (Padam)</w:t>
             </w:r>
           </w:p>
@@ -6836,14 +7616,25 @@
                 <w:lang w:bidi="ta-IN"/>
               </w:rPr>
             </w:pPr>
-            <w:r>
-              <w:rPr>
-                <w:rFonts w:cs="Latha"/>
-                <w:sz w:val="28"/>
-                <w:szCs w:val="28"/>
-                <w:lang w:bidi="ta-IN"/>
-              </w:rPr>
-              <w:t>Panchaati  No. 34</w:t>
+            <w:proofErr w:type="gramStart"/>
+            <w:r>
+              <w:rPr>
+                <w:rFonts w:cs="Latha"/>
+                <w:sz w:val="28"/>
+                <w:szCs w:val="28"/>
+                <w:lang w:bidi="ta-IN"/>
+              </w:rPr>
+              <w:t>Panchaati  No.</w:t>
+            </w:r>
+            <w:proofErr w:type="gramEnd"/>
+            <w:r>
+              <w:rPr>
+                <w:rFonts w:cs="Latha"/>
+                <w:sz w:val="28"/>
+                <w:szCs w:val="28"/>
+                <w:lang w:bidi="ta-IN"/>
+              </w:rPr>
+              <w:t xml:space="preserve"> 34</w:t>
             </w:r>
           </w:p>
         </w:tc>
@@ -7120,14 +7911,25 @@
                 <w:lang w:bidi="ta-IN"/>
               </w:rPr>
             </w:pPr>
-            <w:r>
-              <w:rPr>
-                <w:rFonts w:cs="Latha"/>
-                <w:sz w:val="28"/>
-                <w:szCs w:val="28"/>
-                <w:lang w:bidi="ta-IN"/>
-              </w:rPr>
-              <w:t>Panchaati  No. 35</w:t>
+            <w:proofErr w:type="gramStart"/>
+            <w:r>
+              <w:rPr>
+                <w:rFonts w:cs="Latha"/>
+                <w:sz w:val="28"/>
+                <w:szCs w:val="28"/>
+                <w:lang w:bidi="ta-IN"/>
+              </w:rPr>
+              <w:t>Panchaati  No.</w:t>
+            </w:r>
+            <w:proofErr w:type="gramEnd"/>
+            <w:r>
+              <w:rPr>
+                <w:rFonts w:cs="Latha"/>
+                <w:sz w:val="28"/>
+                <w:szCs w:val="28"/>
+                <w:lang w:bidi="ta-IN"/>
+              </w:rPr>
+              <w:t xml:space="preserve"> 35</w:t>
             </w:r>
           </w:p>
         </w:tc>
@@ -7363,14 +8165,25 @@
                 <w:lang w:bidi="ta-IN"/>
               </w:rPr>
             </w:pPr>
-            <w:r>
-              <w:rPr>
-                <w:rFonts w:cs="Latha"/>
-                <w:sz w:val="28"/>
-                <w:szCs w:val="28"/>
-                <w:lang w:bidi="ta-IN"/>
-              </w:rPr>
-              <w:t>Panchaati  No. 51</w:t>
+            <w:proofErr w:type="gramStart"/>
+            <w:r>
+              <w:rPr>
+                <w:rFonts w:cs="Latha"/>
+                <w:sz w:val="28"/>
+                <w:szCs w:val="28"/>
+                <w:lang w:bidi="ta-IN"/>
+              </w:rPr>
+              <w:t>Panchaati  No.</w:t>
+            </w:r>
+            <w:proofErr w:type="gramEnd"/>
+            <w:r>
+              <w:rPr>
+                <w:rFonts w:cs="Latha"/>
+                <w:sz w:val="28"/>
+                <w:szCs w:val="28"/>
+                <w:lang w:bidi="ta-IN"/>
+              </w:rPr>
+              <w:t xml:space="preserve"> 51</w:t>
             </w:r>
           </w:p>
         </w:tc>
@@ -7592,14 +8405,25 @@
                 <w:lang w:bidi="ta-IN"/>
               </w:rPr>
             </w:pPr>
-            <w:r>
-              <w:rPr>
-                <w:rFonts w:cs="Latha"/>
-                <w:sz w:val="28"/>
-                <w:szCs w:val="28"/>
-                <w:lang w:bidi="ta-IN"/>
-              </w:rPr>
-              <w:t>Panchaati  No. 54</w:t>
+            <w:proofErr w:type="gramStart"/>
+            <w:r>
+              <w:rPr>
+                <w:rFonts w:cs="Latha"/>
+                <w:sz w:val="28"/>
+                <w:szCs w:val="28"/>
+                <w:lang w:bidi="ta-IN"/>
+              </w:rPr>
+              <w:t>Panchaati  No.</w:t>
+            </w:r>
+            <w:proofErr w:type="gramEnd"/>
+            <w:r>
+              <w:rPr>
+                <w:rFonts w:cs="Latha"/>
+                <w:sz w:val="28"/>
+                <w:szCs w:val="28"/>
+                <w:lang w:bidi="ta-IN"/>
+              </w:rPr>
+              <w:t xml:space="preserve"> 54</w:t>
             </w:r>
           </w:p>
         </w:tc>
@@ -7844,14 +8668,25 @@
                 <w:lang w:bidi="ta-IN"/>
               </w:rPr>
             </w:pPr>
-            <w:r>
-              <w:rPr>
-                <w:rFonts w:cs="Latha"/>
-                <w:sz w:val="28"/>
-                <w:szCs w:val="28"/>
-                <w:lang w:bidi="ta-IN"/>
-              </w:rPr>
-              <w:t xml:space="preserve">Panchaati  No. </w:t>
+            <w:proofErr w:type="gramStart"/>
+            <w:r>
+              <w:rPr>
+                <w:rFonts w:cs="Latha"/>
+                <w:sz w:val="28"/>
+                <w:szCs w:val="28"/>
+                <w:lang w:bidi="ta-IN"/>
+              </w:rPr>
+              <w:t>Panchaati  No.</w:t>
+            </w:r>
+            <w:proofErr w:type="gramEnd"/>
+            <w:r>
+              <w:rPr>
+                <w:rFonts w:cs="Latha"/>
+                <w:sz w:val="28"/>
+                <w:szCs w:val="28"/>
+                <w:lang w:bidi="ta-IN"/>
+              </w:rPr>
+              <w:t xml:space="preserve"> </w:t>
             </w:r>
             <w:r>
               <w:rPr>
@@ -8129,14 +8964,25 @@
                 <w:lang w:bidi="ta-IN"/>
               </w:rPr>
             </w:pPr>
-            <w:r>
-              <w:rPr>
-                <w:rFonts w:cs="Latha"/>
-                <w:sz w:val="28"/>
-                <w:szCs w:val="28"/>
-                <w:lang w:bidi="ta-IN"/>
-              </w:rPr>
-              <w:t xml:space="preserve">Panchaati  No. </w:t>
+            <w:proofErr w:type="gramStart"/>
+            <w:r>
+              <w:rPr>
+                <w:rFonts w:cs="Latha"/>
+                <w:sz w:val="28"/>
+                <w:szCs w:val="28"/>
+                <w:lang w:bidi="ta-IN"/>
+              </w:rPr>
+              <w:t>Panchaati  No.</w:t>
+            </w:r>
+            <w:proofErr w:type="gramEnd"/>
+            <w:r>
+              <w:rPr>
+                <w:rFonts w:cs="Latha"/>
+                <w:sz w:val="28"/>
+                <w:szCs w:val="28"/>
+                <w:lang w:bidi="ta-IN"/>
+              </w:rPr>
+              <w:t xml:space="preserve"> </w:t>
             </w:r>
             <w:r>
               <w:rPr>
@@ -8439,14 +9285,25 @@
                 <w:lang w:bidi="ta-IN"/>
               </w:rPr>
             </w:pPr>
-            <w:r>
-              <w:rPr>
-                <w:rFonts w:cs="Latha"/>
-                <w:sz w:val="28"/>
-                <w:szCs w:val="28"/>
-                <w:lang w:bidi="ta-IN"/>
-              </w:rPr>
-              <w:t>Panchaati  No. 70</w:t>
+            <w:proofErr w:type="gramStart"/>
+            <w:r>
+              <w:rPr>
+                <w:rFonts w:cs="Latha"/>
+                <w:sz w:val="28"/>
+                <w:szCs w:val="28"/>
+                <w:lang w:bidi="ta-IN"/>
+              </w:rPr>
+              <w:t>Panchaati  No.</w:t>
+            </w:r>
+            <w:proofErr w:type="gramEnd"/>
+            <w:r>
+              <w:rPr>
+                <w:rFonts w:cs="Latha"/>
+                <w:sz w:val="28"/>
+                <w:szCs w:val="28"/>
+                <w:lang w:bidi="ta-IN"/>
+              </w:rPr>
+              <w:t xml:space="preserve"> 70</w:t>
             </w:r>
           </w:p>
         </w:tc>
@@ -8636,6 +9493,7 @@
           <w:szCs w:val="32"/>
           <w:u w:val="single"/>
         </w:rPr>
+        <w:lastRenderedPageBreak/>
         <w:t>===========</w:t>
       </w:r>
     </w:p>
@@ -8766,7 +9624,23 @@
           <w:b/>
           <w:bCs/>
         </w:rPr>
-        <w:t>(ignore those which are already incorporated in your book’s version and date)</w:t>
+        <w:t>(</w:t>
+      </w:r>
+      <w:proofErr w:type="gramStart"/>
+      <w:r>
+        <w:rPr>
+          <w:b/>
+          <w:bCs/>
+        </w:rPr>
+        <w:t>ignore</w:t>
+      </w:r>
+      <w:proofErr w:type="gramEnd"/>
+      <w:r>
+        <w:rPr>
+          <w:b/>
+          <w:bCs/>
+        </w:rPr>
+        <w:t xml:space="preserve"> those which are already incorporated in your book’s version and date)</w:t>
       </w:r>
     </w:p>
     <w:tbl>
@@ -9680,6 +10554,7 @@
               </w:rPr>
               <w:t>25</w:t>
             </w:r>
+            <w:proofErr w:type="gramStart"/>
             <w:r>
               <w:rPr>
                 <w:rFonts w:cs="Nirmala UI"/>
@@ -9719,6 +10594,7 @@
               </w:rPr>
               <w:t>Panchaati</w:t>
             </w:r>
+            <w:proofErr w:type="gramEnd"/>
           </w:p>
         </w:tc>
         <w:tc>
@@ -13552,7 +14428,25 @@
                 <w:sz w:val="32"/>
                 <w:szCs w:val="32"/>
               </w:rPr>
-              <w:t>(it is hras</w:t>
+              <w:t>(</w:t>
+            </w:r>
+            <w:proofErr w:type="gramStart"/>
+            <w:r>
+              <w:rPr>
+                <w:rFonts w:cs="Arial"/>
+                <w:sz w:val="32"/>
+                <w:szCs w:val="32"/>
+              </w:rPr>
+              <w:t>it</w:t>
+            </w:r>
+            <w:proofErr w:type="gramEnd"/>
+            <w:r>
+              <w:rPr>
+                <w:rFonts w:cs="Arial"/>
+                <w:sz w:val="32"/>
+                <w:szCs w:val="32"/>
+              </w:rPr>
+              <w:t xml:space="preserve"> is hras</w:t>
             </w:r>
             <w:r>
               <w:rPr>
@@ -13841,7 +14735,23 @@
           <w:b/>
           <w:bCs/>
         </w:rPr>
-        <w:t>(ignore those which are already incorporated in your book’s version and date)</w:t>
+        <w:t>(</w:t>
+      </w:r>
+      <w:proofErr w:type="gramStart"/>
+      <w:r>
+        <w:rPr>
+          <w:b/>
+          <w:bCs/>
+        </w:rPr>
+        <w:t>ignore</w:t>
+      </w:r>
+      <w:proofErr w:type="gramEnd"/>
+      <w:r>
+        <w:rPr>
+          <w:b/>
+          <w:bCs/>
+        </w:rPr>
+        <w:t xml:space="preserve"> those which are already incorporated in your book’s version and date)</w:t>
       </w:r>
     </w:p>
     <w:tbl>

</xml_diff>

<commit_message>
nmv 04 10 2025
</commit_message>
<xml_diff>
--- a/TS-Padam/TS-2.2/TS 2.2 Malayalam Pada Paatam Corrections.docx
+++ b/TS-Padam/TS-2.2/TS 2.2 Malayalam Pada Paatam Corrections.docx
@@ -1,6 +1,6 @@
 
 <file path=word/document.xml><?xml version="1.0" encoding="utf-8"?>
-<w:document xmlns:wpc="http://schemas.microsoft.com/office/word/2010/wordprocessingCanvas" xmlns:cx="http://schemas.microsoft.com/office/drawing/2014/chartex" xmlns:cx1="http://schemas.microsoft.com/office/drawing/2015/9/8/chartex" xmlns:cx2="http://schemas.microsoft.com/office/drawing/2015/10/21/chartex" xmlns:cx3="http://schemas.microsoft.com/office/drawing/2016/5/9/chartex" xmlns:cx4="http://schemas.microsoft.com/office/drawing/2016/5/10/chartex" xmlns:cx5="http://schemas.microsoft.com/office/drawing/2016/5/11/chartex" xmlns:cx6="http://schemas.microsoft.com/office/drawing/2016/5/12/chartex" xmlns:cx7="http://schemas.microsoft.com/office/drawing/2016/5/13/chartex" xmlns:cx8="http://schemas.microsoft.com/office/drawing/2016/5/14/chartex" xmlns:mc="http://schemas.openxmlformats.org/markup-compatibility/2006" xmlns:aink="http://schemas.microsoft.com/office/drawing/2016/ink" xmlns:am3d="http://schemas.microsoft.com/office/drawing/2017/model3d" xmlns:o="urn:schemas-microsoft-com:office:office" xmlns:oel="http://schemas.microsoft.com/office/2019/extlst" xmlns:r="http://schemas.openxmlformats.org/officeDocument/2006/relationships" xmlns:m="http://schemas.openxmlformats.org/officeDocument/2006/math" xmlns:v="urn:schemas-microsoft-com:vml" xmlns:wp14="http://schemas.microsoft.com/office/word/2010/wordprocessingDrawing" xmlns:wp="http://schemas.openxmlformats.org/drawingml/2006/wordprocessingDrawing" xmlns:w10="urn:schemas-microsoft-com:office:word" xmlns:w="http://schemas.openxmlformats.org/wordprocessingml/2006/main" xmlns:w14="http://schemas.microsoft.com/office/word/2010/wordml" xmlns:w15="http://schemas.microsoft.com/office/word/2012/wordml" xmlns:w16cex="http://schemas.microsoft.com/office/word/2018/wordml/cex" xmlns:w16cid="http://schemas.microsoft.com/office/word/2016/wordml/cid" xmlns:w16="http://schemas.microsoft.com/office/word/2018/wordml" xmlns:w16du="http://schemas.microsoft.com/office/word/2023/wordml/word16du" xmlns:w16sdtdh="http://schemas.microsoft.com/office/word/2020/wordml/sdtdatahash" xmlns:w16se="http://schemas.microsoft.com/office/word/2015/wordml/symex" xmlns:wpg="http://schemas.microsoft.com/office/word/2010/wordprocessingGroup" xmlns:wpi="http://schemas.microsoft.com/office/word/2010/wordprocessingInk" xmlns:wne="http://schemas.microsoft.com/office/word/2006/wordml" xmlns:wps="http://schemas.microsoft.com/office/word/2010/wordprocessingShape" mc:Ignorable="w14 w15 w16se w16cid w16 w16cex w16sdtdh w16du wp14">
+<w:document xmlns:wpc="http://schemas.microsoft.com/office/word/2010/wordprocessingCanvas" xmlns:cx="http://schemas.microsoft.com/office/drawing/2014/chartex" xmlns:cx1="http://schemas.microsoft.com/office/drawing/2015/9/8/chartex" xmlns:cx2="http://schemas.microsoft.com/office/drawing/2015/10/21/chartex" xmlns:cx3="http://schemas.microsoft.com/office/drawing/2016/5/9/chartex" xmlns:cx4="http://schemas.microsoft.com/office/drawing/2016/5/10/chartex" xmlns:cx5="http://schemas.microsoft.com/office/drawing/2016/5/11/chartex" xmlns:cx6="http://schemas.microsoft.com/office/drawing/2016/5/12/chartex" xmlns:cx7="http://schemas.microsoft.com/office/drawing/2016/5/13/chartex" xmlns:cx8="http://schemas.microsoft.com/office/drawing/2016/5/14/chartex" xmlns:mc="http://schemas.openxmlformats.org/markup-compatibility/2006" xmlns:aink="http://schemas.microsoft.com/office/drawing/2016/ink" xmlns:am3d="http://schemas.microsoft.com/office/drawing/2017/model3d" xmlns:o="urn:schemas-microsoft-com:office:office" xmlns:oel="http://schemas.microsoft.com/office/2019/extlst" xmlns:r="http://schemas.openxmlformats.org/officeDocument/2006/relationships" xmlns:m="http://schemas.openxmlformats.org/officeDocument/2006/math" xmlns:v="urn:schemas-microsoft-com:vml" xmlns:wp14="http://schemas.microsoft.com/office/word/2010/wordprocessingDrawing" xmlns:wp="http://schemas.openxmlformats.org/drawingml/2006/wordprocessingDrawing" xmlns:w10="urn:schemas-microsoft-com:office:word" xmlns:w="http://schemas.openxmlformats.org/wordprocessingml/2006/main" xmlns:w14="http://schemas.microsoft.com/office/word/2010/wordml" xmlns:w15="http://schemas.microsoft.com/office/word/2012/wordml" xmlns:w16cex="http://schemas.microsoft.com/office/word/2018/wordml/cex" xmlns:w16cid="http://schemas.microsoft.com/office/word/2016/wordml/cid" xmlns:w16="http://schemas.microsoft.com/office/word/2018/wordml" xmlns:w16du="http://schemas.microsoft.com/office/word/2023/wordml/word16du" xmlns:w16sdtdh="http://schemas.microsoft.com/office/word/2020/wordml/sdtdatahash" xmlns:w16sdtfl="http://schemas.microsoft.com/office/word/2024/wordml/sdtformatlock" xmlns:w16se="http://schemas.microsoft.com/office/word/2015/wordml/symex" xmlns:wpg="http://schemas.microsoft.com/office/word/2010/wordprocessingGroup" xmlns:wpi="http://schemas.microsoft.com/office/word/2010/wordprocessingInk" xmlns:wne="http://schemas.microsoft.com/office/word/2006/wordml" xmlns:wps="http://schemas.microsoft.com/office/word/2010/wordprocessingShape" mc:Ignorable="w14 w15 w16se w16cid w16 w16cex w16sdtdh w16sdtfl w16du wp14">
   <w:body>
     <w:p>
       <w:pPr>
@@ -14,6 +14,585 @@
         </w:rPr>
       </w:pPr>
       <w:bookmarkStart w:id="0" w:name="_Hlk136094271"/>
+      <w:r>
+        <w:rPr>
+          <w:b/>
+          <w:bCs/>
+          <w:sz w:val="32"/>
+          <w:szCs w:val="32"/>
+          <w:u w:val="single"/>
+        </w:rPr>
+        <w:t xml:space="preserve">TS Pada Paatam – TS 2.2 Malayalam </w:t>
+      </w:r>
+      <w:r>
+        <w:rPr>
+          <w:b/>
+          <w:bCs/>
+          <w:sz w:val="32"/>
+          <w:szCs w:val="32"/>
+          <w:u w:val="single"/>
+        </w:rPr>
+        <w:t>Corrections</w:t>
+      </w:r>
+      <w:r>
+        <w:rPr>
+          <w:b/>
+          <w:bCs/>
+          <w:sz w:val="32"/>
+          <w:szCs w:val="32"/>
+          <w:u w:val="single"/>
+        </w:rPr>
+        <w:t xml:space="preserve"> </w:t>
+      </w:r>
+      <w:r>
+        <w:rPr>
+          <w:b/>
+          <w:bCs/>
+          <w:sz w:val="32"/>
+          <w:szCs w:val="32"/>
+          <w:u w:val="single"/>
+        </w:rPr>
+        <w:t xml:space="preserve">– Observed </w:t>
+      </w:r>
+      <w:proofErr w:type="gramStart"/>
+      <w:r>
+        <w:rPr>
+          <w:b/>
+          <w:bCs/>
+          <w:sz w:val="32"/>
+          <w:szCs w:val="32"/>
+          <w:u w:val="single"/>
+        </w:rPr>
+        <w:t xml:space="preserve">till </w:t>
+      </w:r>
+      <w:r>
+        <w:rPr>
+          <w:b/>
+          <w:bCs/>
+          <w:sz w:val="32"/>
+          <w:szCs w:val="32"/>
+          <w:highlight w:val="red"/>
+          <w:u w:val="single"/>
+        </w:rPr>
+        <w:t>????</w:t>
+      </w:r>
+      <w:proofErr w:type="gramEnd"/>
+    </w:p>
+    <w:p>
+      <w:pPr>
+        <w:jc w:val="center"/>
+        <w:rPr>
+          <w:b/>
+          <w:bCs/>
+        </w:rPr>
+      </w:pPr>
+      <w:r>
+        <w:rPr>
+          <w:b/>
+          <w:bCs/>
+        </w:rPr>
+        <w:t>(ignore those which are already incorporated in your book’s version and date)</w:t>
+      </w:r>
+    </w:p>
+    <w:tbl>
+      <w:tblPr>
+        <w:tblW w:w="13662" w:type="dxa"/>
+        <w:tblInd w:w="-318" w:type="dxa"/>
+        <w:tblBorders>
+          <w:top w:val="single" w:sz="4" w:space="0" w:color="000000"/>
+          <w:left w:val="single" w:sz="4" w:space="0" w:color="000000"/>
+          <w:bottom w:val="single" w:sz="4" w:space="0" w:color="000000"/>
+          <w:right w:val="single" w:sz="4" w:space="0" w:color="000000"/>
+          <w:insideH w:val="single" w:sz="4" w:space="0" w:color="000000"/>
+          <w:insideV w:val="single" w:sz="4" w:space="0" w:color="000000"/>
+        </w:tblBorders>
+        <w:tblLook w:val="04A0" w:firstRow="1" w:lastRow="0" w:firstColumn="1" w:lastColumn="0" w:noHBand="0" w:noVBand="1"/>
+      </w:tblPr>
+      <w:tblGrid>
+        <w:gridCol w:w="3290"/>
+        <w:gridCol w:w="5103"/>
+        <w:gridCol w:w="5220"/>
+        <w:gridCol w:w="49"/>
+      </w:tblGrid>
+      <w:tr>
+        <w:trPr>
+          <w:gridAfter w:val="1"/>
+          <w:wAfter w:w="49" w:type="dxa"/>
+        </w:trPr>
+        <w:tc>
+          <w:tcPr>
+            <w:tcW w:w="3290" w:type="dxa"/>
+          </w:tcPr>
+          <w:p>
+            <w:pPr>
+              <w:spacing w:before="0" w:line="240" w:lineRule="auto"/>
+              <w:jc w:val="center"/>
+              <w:rPr>
+                <w:b/>
+                <w:sz w:val="28"/>
+                <w:szCs w:val="32"/>
+              </w:rPr>
+            </w:pPr>
+            <w:r>
+              <w:rPr>
+                <w:b/>
+                <w:sz w:val="28"/>
+                <w:szCs w:val="32"/>
+              </w:rPr>
+              <w:t>Section, Paragraph</w:t>
+            </w:r>
+          </w:p>
+          <w:p>
+            <w:pPr>
+              <w:spacing w:before="0" w:line="240" w:lineRule="auto"/>
+              <w:jc w:val="center"/>
+              <w:rPr>
+                <w:b/>
+                <w:sz w:val="28"/>
+                <w:szCs w:val="32"/>
+              </w:rPr>
+            </w:pPr>
+            <w:r>
+              <w:rPr>
+                <w:b/>
+                <w:sz w:val="28"/>
+                <w:szCs w:val="32"/>
+              </w:rPr>
+              <w:t>Reference</w:t>
+            </w:r>
+          </w:p>
+        </w:tc>
+        <w:tc>
+          <w:tcPr>
+            <w:tcW w:w="5103" w:type="dxa"/>
+          </w:tcPr>
+          <w:p>
+            <w:pPr>
+              <w:spacing w:before="0" w:line="240" w:lineRule="auto"/>
+              <w:jc w:val="center"/>
+              <w:rPr>
+                <w:b/>
+                <w:sz w:val="28"/>
+                <w:szCs w:val="32"/>
+              </w:rPr>
+            </w:pPr>
+            <w:r>
+              <w:rPr>
+                <w:b/>
+                <w:sz w:val="28"/>
+                <w:szCs w:val="32"/>
+              </w:rPr>
+              <w:t>As Printed</w:t>
+            </w:r>
+          </w:p>
+        </w:tc>
+        <w:tc>
+          <w:tcPr>
+            <w:tcW w:w="5220" w:type="dxa"/>
+          </w:tcPr>
+          <w:p>
+            <w:pPr>
+              <w:spacing w:before="0" w:line="240" w:lineRule="auto"/>
+              <w:ind w:right="-18"/>
+              <w:jc w:val="center"/>
+              <w:rPr>
+                <w:b/>
+                <w:sz w:val="28"/>
+                <w:szCs w:val="32"/>
+              </w:rPr>
+            </w:pPr>
+            <w:r>
+              <w:rPr>
+                <w:b/>
+                <w:sz w:val="28"/>
+                <w:szCs w:val="32"/>
+              </w:rPr>
+              <w:t>To be read as or corrected as</w:t>
+            </w:r>
+          </w:p>
+        </w:tc>
+      </w:tr>
+      <w:tr>
+        <w:trPr>
+          <w:trHeight w:val="1048"/>
+        </w:trPr>
+        <w:tc>
+          <w:tcPr>
+            <w:tcW w:w="3290" w:type="dxa"/>
+            <w:tcBorders>
+              <w:top w:val="single" w:sz="4" w:space="0" w:color="000000"/>
+              <w:left w:val="single" w:sz="4" w:space="0" w:color="000000"/>
+              <w:bottom w:val="single" w:sz="4" w:space="0" w:color="000000"/>
+              <w:right w:val="single" w:sz="4" w:space="0" w:color="000000"/>
+            </w:tcBorders>
+          </w:tcPr>
+          <w:p>
+            <w:pPr>
+              <w:widowControl w:val="0"/>
+              <w:autoSpaceDE w:val="0"/>
+              <w:autoSpaceDN w:val="0"/>
+              <w:adjustRightInd w:val="0"/>
+              <w:spacing w:before="0" w:line="264" w:lineRule="auto"/>
+              <w:ind w:right="-320"/>
+              <w:jc w:val="both"/>
+              <w:rPr>
+                <w:rFonts w:eastAsia="Times New Roman" w:cs="Arial"/>
+                <w:b/>
+                <w:sz w:val="28"/>
+                <w:szCs w:val="28"/>
+                <w:lang w:eastAsia="en-IN" w:bidi="ml-IN"/>
+              </w:rPr>
+            </w:pPr>
+            <w:r>
+              <w:rPr>
+                <w:rFonts w:eastAsia="Times New Roman" w:cs="Arial"/>
+                <w:b/>
+                <w:sz w:val="28"/>
+                <w:szCs w:val="28"/>
+                <w:lang w:eastAsia="en-IN" w:bidi="ml-IN"/>
+              </w:rPr>
+              <w:t>TS 2.</w:t>
+            </w:r>
+            <w:r>
+              <w:rPr>
+                <w:rFonts w:eastAsia="Times New Roman" w:cs="Arial"/>
+                <w:b/>
+                <w:sz w:val="28"/>
+                <w:szCs w:val="28"/>
+                <w:lang w:eastAsia="en-IN" w:bidi="ml-IN"/>
+              </w:rPr>
+              <w:t>2.9.5</w:t>
+            </w:r>
+            <w:r>
+              <w:rPr>
+                <w:rFonts w:eastAsia="Times New Roman" w:cs="Arial"/>
+                <w:b/>
+                <w:sz w:val="28"/>
+                <w:szCs w:val="28"/>
+                <w:lang w:eastAsia="en-IN" w:bidi="ml-IN"/>
+              </w:rPr>
+              <w:t xml:space="preserve"> </w:t>
+            </w:r>
+            <w:r>
+              <w:rPr>
+                <w:rFonts w:eastAsia="Times New Roman" w:cs="Arial"/>
+                <w:b/>
+                <w:sz w:val="28"/>
+                <w:szCs w:val="28"/>
+                <w:lang w:eastAsia="en-IN" w:bidi="ml-IN"/>
+              </w:rPr>
+              <w:t xml:space="preserve">- </w:t>
+            </w:r>
+            <w:r>
+              <w:rPr>
+                <w:rFonts w:eastAsia="Times New Roman" w:cs="Arial"/>
+                <w:b/>
+                <w:sz w:val="28"/>
+                <w:szCs w:val="28"/>
+                <w:lang w:eastAsia="en-IN" w:bidi="ml-IN"/>
+              </w:rPr>
+              <w:t>Vaakyam</w:t>
+            </w:r>
+          </w:p>
+          <w:p>
+            <w:pPr>
+              <w:widowControl w:val="0"/>
+              <w:autoSpaceDE w:val="0"/>
+              <w:autoSpaceDN w:val="0"/>
+              <w:adjustRightInd w:val="0"/>
+              <w:spacing w:before="0" w:line="264" w:lineRule="auto"/>
+              <w:ind w:right="-320"/>
+              <w:jc w:val="both"/>
+              <w:rPr>
+                <w:rFonts w:eastAsia="Times New Roman" w:cs="Arial"/>
+                <w:b/>
+                <w:sz w:val="28"/>
+                <w:szCs w:val="28"/>
+                <w:lang w:eastAsia="en-IN" w:bidi="ml-IN"/>
+              </w:rPr>
+            </w:pPr>
+            <w:r>
+              <w:rPr>
+                <w:rFonts w:eastAsia="Times New Roman" w:cs="Arial"/>
+                <w:b/>
+                <w:sz w:val="28"/>
+                <w:szCs w:val="28"/>
+                <w:lang w:eastAsia="en-IN" w:bidi="ml-IN"/>
+              </w:rPr>
+              <w:t>Line</w:t>
+            </w:r>
+            <w:r>
+              <w:rPr>
+                <w:rFonts w:eastAsia="Times New Roman" w:cs="Arial"/>
+                <w:b/>
+                <w:sz w:val="28"/>
+                <w:szCs w:val="28"/>
+                <w:lang w:eastAsia="en-IN" w:bidi="ml-IN"/>
+              </w:rPr>
+              <w:t xml:space="preserve"> No. </w:t>
+            </w:r>
+            <w:r>
+              <w:rPr>
+                <w:rFonts w:eastAsia="Times New Roman" w:cs="Arial"/>
+                <w:b/>
+                <w:sz w:val="28"/>
+                <w:szCs w:val="28"/>
+                <w:lang w:eastAsia="en-IN" w:bidi="ml-IN"/>
+              </w:rPr>
+              <w:t>6</w:t>
+            </w:r>
+          </w:p>
+          <w:p>
+            <w:pPr>
+              <w:widowControl w:val="0"/>
+              <w:autoSpaceDE w:val="0"/>
+              <w:autoSpaceDN w:val="0"/>
+              <w:adjustRightInd w:val="0"/>
+              <w:spacing w:before="0" w:line="264" w:lineRule="auto"/>
+              <w:ind w:right="-320"/>
+              <w:jc w:val="both"/>
+              <w:rPr>
+                <w:rFonts w:eastAsia="Times New Roman" w:cs="Arial"/>
+                <w:b/>
+                <w:sz w:val="28"/>
+                <w:szCs w:val="28"/>
+                <w:lang w:eastAsia="en-IN" w:bidi="ml-IN"/>
+              </w:rPr>
+            </w:pPr>
+            <w:r>
+              <w:rPr>
+                <w:rFonts w:eastAsia="Times New Roman" w:cs="Arial"/>
+                <w:b/>
+                <w:sz w:val="28"/>
+                <w:szCs w:val="28"/>
+                <w:lang w:eastAsia="en-IN" w:bidi="ml-IN"/>
+              </w:rPr>
+              <w:t>Panchaati No.</w:t>
+            </w:r>
+            <w:r>
+              <w:rPr>
+                <w:rFonts w:eastAsia="Times New Roman" w:cs="Arial"/>
+                <w:b/>
+                <w:sz w:val="28"/>
+                <w:szCs w:val="28"/>
+                <w:lang w:eastAsia="en-IN" w:bidi="ml-IN"/>
+              </w:rPr>
+              <w:t xml:space="preserve"> 50</w:t>
+            </w:r>
+          </w:p>
+        </w:tc>
+        <w:tc>
+          <w:tcPr>
+            <w:tcW w:w="5103" w:type="dxa"/>
+            <w:tcBorders>
+              <w:top w:val="single" w:sz="4" w:space="0" w:color="000000"/>
+              <w:left w:val="single" w:sz="4" w:space="0" w:color="000000"/>
+              <w:bottom w:val="single" w:sz="4" w:space="0" w:color="000000"/>
+              <w:right w:val="single" w:sz="4" w:space="0" w:color="000000"/>
+            </w:tcBorders>
+          </w:tcPr>
+          <w:p>
+            <w:pPr>
+              <w:widowControl w:val="0"/>
+              <w:autoSpaceDE w:val="0"/>
+              <w:autoSpaceDN w:val="0"/>
+              <w:adjustRightInd w:val="0"/>
+              <w:spacing w:before="0" w:line="240" w:lineRule="auto"/>
+              <w:ind w:right="-22"/>
+              <w:rPr>
+                <w:rFonts w:ascii="BRH Malayalam Extra" w:hAnsi="BRH Malayalam Extra" w:cs="BRH Malayalam Extra"/>
+                <w:sz w:val="40"/>
+                <w:szCs w:val="40"/>
+              </w:rPr>
+            </w:pPr>
+            <w:r>
+              <w:rPr>
+                <w:rFonts w:ascii="BRH Malayalam Extra" w:hAnsi="BRH Malayalam Extra" w:cs="BRH Malayalam Extra"/>
+                <w:sz w:val="40"/>
+                <w:szCs w:val="40"/>
+              </w:rPr>
+              <w:t>öexZ</w:t>
+            </w:r>
+            <w:r>
+              <w:rPr>
+                <w:rFonts w:ascii="BRH Malayalam" w:hAnsi="BRH Malayalam" w:cs="BRH Malayalam"/>
+                <w:sz w:val="40"/>
+                <w:szCs w:val="40"/>
+              </w:rPr>
+              <w:t>sþ</w:t>
+            </w:r>
+            <w:r>
+              <w:rPr>
+                <w:rFonts w:ascii="BRH Malayalam Extra" w:hAnsi="BRH Malayalam Extra" w:cs="BRH Malayalam Extra"/>
+                <w:sz w:val="40"/>
+                <w:szCs w:val="40"/>
+              </w:rPr>
+              <w:t>p</w:t>
+            </w:r>
+            <w:r>
+              <w:rPr>
+                <w:rFonts w:ascii="BRH Malayalam Extra" w:hAnsi="BRH Malayalam Extra" w:cs="BRH Malayalam Extra"/>
+                <w:sz w:val="40"/>
+                <w:szCs w:val="40"/>
+                <w:highlight w:val="yellow"/>
+              </w:rPr>
+              <w:t>d</w:t>
+            </w:r>
+            <w:r>
+              <w:rPr>
+                <w:rFonts w:ascii="BRH Malayalam Extra" w:hAnsi="BRH Malayalam Extra" w:cs="BRH Malayalam Extra"/>
+                <w:sz w:val="34"/>
+                <w:szCs w:val="40"/>
+              </w:rPr>
+              <w:t>–</w:t>
+            </w:r>
+            <w:r>
+              <w:rPr>
+                <w:rFonts w:ascii="BRH Malayalam Extra" w:hAnsi="BRH Malayalam Extra" w:cs="BRH Malayalam Extra"/>
+                <w:sz w:val="40"/>
+                <w:szCs w:val="40"/>
+              </w:rPr>
+              <w:t>sõx—„„Kx</w:t>
+            </w:r>
+            <w:r>
+              <w:rPr>
+                <w:rFonts w:ascii="BRH Malayalam Extra" w:hAnsi="BRH Malayalam Extra" w:cs="BRH Malayalam Extra"/>
+                <w:sz w:val="34"/>
+                <w:szCs w:val="40"/>
+              </w:rPr>
+              <w:t>–</w:t>
+            </w:r>
+            <w:r>
+              <w:rPr>
+                <w:rFonts w:ascii="BRH Malayalam Extra" w:hAnsi="BRH Malayalam Extra" w:cs="BRH Malayalam Extra"/>
+                <w:sz w:val="40"/>
+                <w:szCs w:val="40"/>
+              </w:rPr>
+              <w:t>¥m</w:t>
+            </w:r>
+          </w:p>
+        </w:tc>
+        <w:tc>
+          <w:tcPr>
+            <w:tcW w:w="5245" w:type="dxa"/>
+            <w:gridSpan w:val="2"/>
+            <w:tcBorders>
+              <w:top w:val="single" w:sz="4" w:space="0" w:color="000000"/>
+              <w:left w:val="single" w:sz="4" w:space="0" w:color="000000"/>
+              <w:bottom w:val="single" w:sz="4" w:space="0" w:color="000000"/>
+              <w:right w:val="single" w:sz="4" w:space="0" w:color="000000"/>
+            </w:tcBorders>
+          </w:tcPr>
+          <w:p>
+            <w:pPr>
+              <w:widowControl w:val="0"/>
+              <w:autoSpaceDE w:val="0"/>
+              <w:autoSpaceDN w:val="0"/>
+              <w:adjustRightInd w:val="0"/>
+              <w:spacing w:before="0" w:line="240" w:lineRule="auto"/>
+              <w:ind w:right="-22"/>
+              <w:rPr>
+                <w:rFonts w:ascii="BRH Malayalam Extra" w:hAnsi="BRH Malayalam Extra" w:cs="BRH Malayalam Extra"/>
+                <w:sz w:val="40"/>
+                <w:szCs w:val="40"/>
+              </w:rPr>
+            </w:pPr>
+            <w:r>
+              <w:rPr>
+                <w:rFonts w:ascii="BRH Malayalam Extra" w:hAnsi="BRH Malayalam Extra" w:cs="BRH Malayalam Extra"/>
+                <w:sz w:val="40"/>
+                <w:szCs w:val="40"/>
+              </w:rPr>
+              <w:t>öexZ</w:t>
+            </w:r>
+            <w:r>
+              <w:rPr>
+                <w:rFonts w:ascii="BRH Malayalam" w:hAnsi="BRH Malayalam" w:cs="BRH Malayalam"/>
+                <w:sz w:val="40"/>
+                <w:szCs w:val="40"/>
+              </w:rPr>
+              <w:t>sþ</w:t>
+            </w:r>
+            <w:r>
+              <w:rPr>
+                <w:rFonts w:ascii="BRH Malayalam Extra" w:hAnsi="BRH Malayalam Extra" w:cs="BRH Malayalam Extra"/>
+                <w:sz w:val="40"/>
+                <w:szCs w:val="40"/>
+                <w:highlight w:val="green"/>
+              </w:rPr>
+              <w:t>p</w:t>
+            </w:r>
+            <w:r>
+              <w:rPr>
+                <w:rFonts w:ascii="BRH Malayalam Extra" w:hAnsi="BRH Malayalam Extra" w:cs="BRH Malayalam Extra"/>
+                <w:sz w:val="34"/>
+                <w:szCs w:val="40"/>
+              </w:rPr>
+              <w:t>–</w:t>
+            </w:r>
+            <w:r>
+              <w:rPr>
+                <w:rFonts w:ascii="BRH Malayalam Extra" w:hAnsi="BRH Malayalam Extra" w:cs="BRH Malayalam Extra"/>
+                <w:sz w:val="40"/>
+                <w:szCs w:val="40"/>
+              </w:rPr>
+              <w:t>dsõx—„„Kx</w:t>
+            </w:r>
+            <w:r>
+              <w:rPr>
+                <w:rFonts w:ascii="BRH Malayalam Extra" w:hAnsi="BRH Malayalam Extra" w:cs="BRH Malayalam Extra"/>
+                <w:sz w:val="34"/>
+                <w:szCs w:val="40"/>
+              </w:rPr>
+              <w:t>–</w:t>
+            </w:r>
+            <w:r>
+              <w:rPr>
+                <w:rFonts w:ascii="BRH Malayalam Extra" w:hAnsi="BRH Malayalam Extra" w:cs="BRH Malayalam Extra"/>
+                <w:sz w:val="40"/>
+                <w:szCs w:val="40"/>
+              </w:rPr>
+              <w:t>¥m</w:t>
+            </w:r>
+          </w:p>
+        </w:tc>
+      </w:tr>
+    </w:tbl>
+    <w:p>
+      <w:pPr>
+        <w:jc w:val="center"/>
+        <w:rPr>
+          <w:b/>
+          <w:bCs/>
+          <w:sz w:val="32"/>
+          <w:szCs w:val="32"/>
+          <w:u w:val="single"/>
+        </w:rPr>
+      </w:pPr>
+    </w:p>
+    <w:p>
+      <w:pPr>
+        <w:jc w:val="center"/>
+        <w:rPr>
+          <w:b/>
+          <w:bCs/>
+          <w:sz w:val="32"/>
+          <w:szCs w:val="32"/>
+          <w:u w:val="single"/>
+        </w:rPr>
+      </w:pPr>
+    </w:p>
+    <w:p>
+      <w:pPr>
+        <w:jc w:val="center"/>
+        <w:rPr>
+          <w:b/>
+          <w:bCs/>
+          <w:sz w:val="32"/>
+          <w:szCs w:val="32"/>
+          <w:u w:val="single"/>
+        </w:rPr>
+      </w:pPr>
       <w:r>
         <w:rPr>
           <w:b/>
@@ -693,6 +1272,7 @@
                 <w:lang w:bidi="ta-IN"/>
               </w:rPr>
             </w:pPr>
+            <w:proofErr w:type="gramStart"/>
             <w:r>
               <w:rPr>
                 <w:rFonts w:cs="Latha"/>
@@ -701,7 +1281,18 @@
                 <w:szCs w:val="28"/>
                 <w:lang w:bidi="ta-IN"/>
               </w:rPr>
-              <w:t xml:space="preserve">Panchaati  No. - </w:t>
+              <w:t>Panchaati  No.</w:t>
+            </w:r>
+            <w:proofErr w:type="gramEnd"/>
+            <w:r>
+              <w:rPr>
+                <w:rFonts w:cs="Latha"/>
+                <w:b/>
+                <w:sz w:val="28"/>
+                <w:szCs w:val="28"/>
+                <w:lang w:bidi="ta-IN"/>
+              </w:rPr>
+              <w:t xml:space="preserve"> - </w:t>
             </w:r>
             <w:r>
               <w:rPr>
@@ -1126,6 +1717,7 @@
                 <w:lang w:bidi="ta-IN"/>
               </w:rPr>
             </w:pPr>
+            <w:proofErr w:type="gramStart"/>
             <w:r>
               <w:rPr>
                 <w:rFonts w:cs="Latha"/>
@@ -1134,7 +1726,18 @@
                 <w:szCs w:val="28"/>
                 <w:lang w:bidi="ta-IN"/>
               </w:rPr>
-              <w:t xml:space="preserve">Panchaati  No. - </w:t>
+              <w:t>Panchaati  No.</w:t>
+            </w:r>
+            <w:proofErr w:type="gramEnd"/>
+            <w:r>
+              <w:rPr>
+                <w:rFonts w:cs="Latha"/>
+                <w:b/>
+                <w:sz w:val="28"/>
+                <w:szCs w:val="28"/>
+                <w:lang w:bidi="ta-IN"/>
+              </w:rPr>
+              <w:t xml:space="preserve"> - </w:t>
             </w:r>
             <w:r>
               <w:rPr>
@@ -1448,6 +2051,7 @@
                 <w:szCs w:val="28"/>
                 <w:lang w:eastAsia="en-IN" w:bidi="ml-IN"/>
               </w:rPr>
+              <w:lastRenderedPageBreak/>
               <w:t>TS 2.</w:t>
             </w:r>
             <w:r>
@@ -1921,7 +2525,6 @@
           <w:szCs w:val="32"/>
           <w:u w:val="single"/>
         </w:rPr>
-        <w:lastRenderedPageBreak/>
         <w:t xml:space="preserve">TS Pada Paatam – TS 2.2 Malayalam </w:t>
       </w:r>
       <w:r>
@@ -2228,6 +2831,7 @@
                 <w:lang w:bidi="ta-IN"/>
               </w:rPr>
             </w:pPr>
+            <w:proofErr w:type="gramStart"/>
             <w:r>
               <w:rPr>
                 <w:rFonts w:cs="Latha"/>
@@ -2236,7 +2840,18 @@
                 <w:szCs w:val="28"/>
                 <w:lang w:bidi="ta-IN"/>
               </w:rPr>
-              <w:t xml:space="preserve">Panchaati  No. - </w:t>
+              <w:t>Panchaati  No.</w:t>
+            </w:r>
+            <w:proofErr w:type="gramEnd"/>
+            <w:r>
+              <w:rPr>
+                <w:rFonts w:cs="Latha"/>
+                <w:b/>
+                <w:sz w:val="28"/>
+                <w:szCs w:val="28"/>
+                <w:lang w:bidi="ta-IN"/>
+              </w:rPr>
+              <w:t xml:space="preserve"> - </w:t>
             </w:r>
             <w:r>
               <w:rPr>
@@ -2667,6 +3282,7 @@
                 <w:lang w:bidi="ta-IN"/>
               </w:rPr>
             </w:pPr>
+            <w:proofErr w:type="gramStart"/>
             <w:r>
               <w:rPr>
                 <w:rFonts w:cs="Latha"/>
@@ -2675,7 +3291,18 @@
                 <w:szCs w:val="28"/>
                 <w:lang w:bidi="ta-IN"/>
               </w:rPr>
-              <w:t>Panchaati  No. 2</w:t>
+              <w:t>Panchaati  No.</w:t>
+            </w:r>
+            <w:proofErr w:type="gramEnd"/>
+            <w:r>
+              <w:rPr>
+                <w:rFonts w:cs="Latha"/>
+                <w:b/>
+                <w:sz w:val="28"/>
+                <w:szCs w:val="28"/>
+                <w:lang w:bidi="ta-IN"/>
+              </w:rPr>
+              <w:t xml:space="preserve"> 2</w:t>
             </w:r>
             <w:r>
               <w:rPr>
@@ -3042,6 +3669,7 @@
                 <w:szCs w:val="28"/>
                 <w:lang w:bidi="ta-IN"/>
               </w:rPr>
+              <w:lastRenderedPageBreak/>
               <w:t>TS 2.2.</w:t>
             </w:r>
             <w:r>
@@ -3108,6 +3736,7 @@
                 <w:lang w:bidi="ta-IN"/>
               </w:rPr>
             </w:pPr>
+            <w:proofErr w:type="gramStart"/>
             <w:r>
               <w:rPr>
                 <w:rFonts w:cs="Latha"/>
@@ -3116,7 +3745,18 @@
                 <w:szCs w:val="28"/>
                 <w:lang w:bidi="ta-IN"/>
               </w:rPr>
-              <w:t xml:space="preserve">Panchaati  No. - </w:t>
+              <w:t>Panchaati  No.</w:t>
+            </w:r>
+            <w:proofErr w:type="gramEnd"/>
+            <w:r>
+              <w:rPr>
+                <w:rFonts w:cs="Latha"/>
+                <w:b/>
+                <w:sz w:val="28"/>
+                <w:szCs w:val="28"/>
+                <w:lang w:bidi="ta-IN"/>
+              </w:rPr>
+              <w:t xml:space="preserve"> - </w:t>
             </w:r>
             <w:r>
               <w:rPr>
@@ -3536,14 +4176,25 @@
                 <w:lang w:bidi="ta-IN"/>
               </w:rPr>
             </w:pPr>
-            <w:r>
-              <w:rPr>
-                <w:rFonts w:cs="Latha"/>
-                <w:sz w:val="28"/>
-                <w:szCs w:val="28"/>
-                <w:lang w:bidi="ta-IN"/>
-              </w:rPr>
-              <w:t>Panchaati  No. 21</w:t>
+            <w:proofErr w:type="gramStart"/>
+            <w:r>
+              <w:rPr>
+                <w:rFonts w:cs="Latha"/>
+                <w:sz w:val="28"/>
+                <w:szCs w:val="28"/>
+                <w:lang w:bidi="ta-IN"/>
+              </w:rPr>
+              <w:t>Panchaati  No.</w:t>
+            </w:r>
+            <w:proofErr w:type="gramEnd"/>
+            <w:r>
+              <w:rPr>
+                <w:rFonts w:cs="Latha"/>
+                <w:sz w:val="28"/>
+                <w:szCs w:val="28"/>
+                <w:lang w:bidi="ta-IN"/>
+              </w:rPr>
+              <w:t xml:space="preserve"> 21</w:t>
             </w:r>
           </w:p>
         </w:tc>
@@ -3732,7 +4383,6 @@
                 <w:szCs w:val="28"/>
                 <w:lang w:bidi="ta-IN"/>
               </w:rPr>
-              <w:lastRenderedPageBreak/>
               <w:t>TS 2.2.4.8 (Vaakyam)</w:t>
             </w:r>
           </w:p>
@@ -3767,14 +4417,25 @@
                 <w:lang w:bidi="ta-IN"/>
               </w:rPr>
             </w:pPr>
-            <w:r>
-              <w:rPr>
-                <w:rFonts w:cs="Latha"/>
-                <w:sz w:val="28"/>
-                <w:szCs w:val="28"/>
-                <w:lang w:bidi="ta-IN"/>
-              </w:rPr>
-              <w:t>Panchaati  No. 22</w:t>
+            <w:proofErr w:type="gramStart"/>
+            <w:r>
+              <w:rPr>
+                <w:rFonts w:cs="Latha"/>
+                <w:sz w:val="28"/>
+                <w:szCs w:val="28"/>
+                <w:lang w:bidi="ta-IN"/>
+              </w:rPr>
+              <w:t>Panchaati  No.</w:t>
+            </w:r>
+            <w:proofErr w:type="gramEnd"/>
+            <w:r>
+              <w:rPr>
+                <w:rFonts w:cs="Latha"/>
+                <w:sz w:val="28"/>
+                <w:szCs w:val="28"/>
+                <w:lang w:bidi="ta-IN"/>
+              </w:rPr>
+              <w:t xml:space="preserve"> 22</w:t>
             </w:r>
           </w:p>
         </w:tc>
@@ -4019,14 +4680,25 @@
                 <w:lang w:bidi="ta-IN"/>
               </w:rPr>
             </w:pPr>
-            <w:r>
-              <w:rPr>
-                <w:rFonts w:cs="Latha"/>
-                <w:sz w:val="28"/>
-                <w:szCs w:val="28"/>
-                <w:lang w:bidi="ta-IN"/>
-              </w:rPr>
-              <w:t>Panchaati  No. 27</w:t>
+            <w:proofErr w:type="gramStart"/>
+            <w:r>
+              <w:rPr>
+                <w:rFonts w:cs="Latha"/>
+                <w:sz w:val="28"/>
+                <w:szCs w:val="28"/>
+                <w:lang w:bidi="ta-IN"/>
+              </w:rPr>
+              <w:t>Panchaati  No.</w:t>
+            </w:r>
+            <w:proofErr w:type="gramEnd"/>
+            <w:r>
+              <w:rPr>
+                <w:rFonts w:cs="Latha"/>
+                <w:sz w:val="28"/>
+                <w:szCs w:val="28"/>
+                <w:lang w:bidi="ta-IN"/>
+              </w:rPr>
+              <w:t xml:space="preserve"> 27</w:t>
             </w:r>
           </w:p>
         </w:tc>
@@ -4278,14 +4950,25 @@
                 <w:lang w:bidi="ta-IN"/>
               </w:rPr>
             </w:pPr>
-            <w:r>
-              <w:rPr>
-                <w:rFonts w:cs="Latha"/>
-                <w:sz w:val="28"/>
-                <w:szCs w:val="28"/>
-                <w:lang w:bidi="ta-IN"/>
-              </w:rPr>
-              <w:t>Panchaati  No. 57</w:t>
+            <w:proofErr w:type="gramStart"/>
+            <w:r>
+              <w:rPr>
+                <w:rFonts w:cs="Latha"/>
+                <w:sz w:val="28"/>
+                <w:szCs w:val="28"/>
+                <w:lang w:bidi="ta-IN"/>
+              </w:rPr>
+              <w:t>Panchaati  No.</w:t>
+            </w:r>
+            <w:proofErr w:type="gramEnd"/>
+            <w:r>
+              <w:rPr>
+                <w:rFonts w:cs="Latha"/>
+                <w:sz w:val="28"/>
+                <w:szCs w:val="28"/>
+                <w:lang w:bidi="ta-IN"/>
+              </w:rPr>
+              <w:t xml:space="preserve"> 57</w:t>
             </w:r>
           </w:p>
         </w:tc>
@@ -4387,6 +5070,7 @@
               </w:rPr>
               <w:t>ª</w:t>
             </w:r>
+            <w:proofErr w:type="gramStart"/>
             <w:r>
               <w:rPr>
                 <w:rFonts w:ascii="BRH Malayalam Extra" w:hAnsi="BRH Malayalam Extra" w:cs="BRH Malayalam Extra"/>
@@ -4401,7 +5085,16 @@
                 <w:sz w:val="40"/>
                 <w:szCs w:val="40"/>
               </w:rPr>
-              <w:t>tyr—J |</w:t>
+              <w:t>tyr</w:t>
+            </w:r>
+            <w:proofErr w:type="gramEnd"/>
+            <w:r>
+              <w:rPr>
+                <w:rFonts w:ascii="BRH Malayalam Extra" w:hAnsi="BRH Malayalam Extra" w:cs="BRH Malayalam Extra"/>
+                <w:sz w:val="40"/>
+                <w:szCs w:val="40"/>
+              </w:rPr>
+              <w:t>—J |</w:t>
             </w:r>
           </w:p>
         </w:tc>
@@ -4511,6 +5204,7 @@
               </w:rPr>
               <w:t>ª</w:t>
             </w:r>
+            <w:proofErr w:type="gramStart"/>
             <w:r>
               <w:rPr>
                 <w:rFonts w:ascii="BRH Malayalam Extra" w:hAnsi="BRH Malayalam Extra" w:cs="BRH Malayalam Extra"/>
@@ -4525,7 +5219,16 @@
                 <w:sz w:val="40"/>
                 <w:szCs w:val="40"/>
               </w:rPr>
-              <w:t>tyr—J |</w:t>
+              <w:t>tyr</w:t>
+            </w:r>
+            <w:proofErr w:type="gramEnd"/>
+            <w:r>
+              <w:rPr>
+                <w:rFonts w:ascii="BRH Malayalam Extra" w:hAnsi="BRH Malayalam Extra" w:cs="BRH Malayalam Extra"/>
+                <w:sz w:val="40"/>
+                <w:szCs w:val="40"/>
+              </w:rPr>
+              <w:t>—J |</w:t>
             </w:r>
           </w:p>
         </w:tc>
@@ -4668,6 +5371,7 @@
           <w:b/>
           <w:bCs/>
         </w:rPr>
+        <w:lastRenderedPageBreak/>
         <w:t>(ignore those which are already incorporated in your book’s version and date)</w:t>
       </w:r>
     </w:p>
@@ -4868,14 +5572,25 @@
                 <w:lang w:bidi="ta-IN"/>
               </w:rPr>
             </w:pPr>
-            <w:r>
-              <w:rPr>
-                <w:rFonts w:cs="Latha"/>
-                <w:sz w:val="28"/>
-                <w:szCs w:val="28"/>
-                <w:lang w:bidi="ta-IN"/>
-              </w:rPr>
-              <w:t>Panchaati  No. 1</w:t>
+            <w:proofErr w:type="gramStart"/>
+            <w:r>
+              <w:rPr>
+                <w:rFonts w:cs="Latha"/>
+                <w:sz w:val="28"/>
+                <w:szCs w:val="28"/>
+                <w:lang w:bidi="ta-IN"/>
+              </w:rPr>
+              <w:t>Panchaati  No.</w:t>
+            </w:r>
+            <w:proofErr w:type="gramEnd"/>
+            <w:r>
+              <w:rPr>
+                <w:rFonts w:cs="Latha"/>
+                <w:sz w:val="28"/>
+                <w:szCs w:val="28"/>
+                <w:lang w:bidi="ta-IN"/>
+              </w:rPr>
+              <w:t xml:space="preserve"> 1</w:t>
             </w:r>
           </w:p>
         </w:tc>
@@ -5103,14 +5818,25 @@
                 <w:lang w:bidi="ta-IN"/>
               </w:rPr>
             </w:pPr>
-            <w:r>
-              <w:rPr>
-                <w:rFonts w:cs="Latha"/>
-                <w:sz w:val="28"/>
-                <w:szCs w:val="28"/>
-                <w:lang w:bidi="ta-IN"/>
-              </w:rPr>
-              <w:t>Panchaati  No. 1</w:t>
+            <w:proofErr w:type="gramStart"/>
+            <w:r>
+              <w:rPr>
+                <w:rFonts w:cs="Latha"/>
+                <w:sz w:val="28"/>
+                <w:szCs w:val="28"/>
+                <w:lang w:bidi="ta-IN"/>
+              </w:rPr>
+              <w:t>Panchaati  No.</w:t>
+            </w:r>
+            <w:proofErr w:type="gramEnd"/>
+            <w:r>
+              <w:rPr>
+                <w:rFonts w:cs="Latha"/>
+                <w:sz w:val="28"/>
+                <w:szCs w:val="28"/>
+                <w:lang w:bidi="ta-IN"/>
+              </w:rPr>
+              <w:t xml:space="preserve"> 1</w:t>
             </w:r>
           </w:p>
         </w:tc>
@@ -5337,14 +6063,25 @@
                 <w:lang w:bidi="ta-IN"/>
               </w:rPr>
             </w:pPr>
-            <w:r>
-              <w:rPr>
-                <w:rFonts w:cs="Latha"/>
-                <w:sz w:val="28"/>
-                <w:szCs w:val="28"/>
-                <w:lang w:bidi="ta-IN"/>
-              </w:rPr>
-              <w:t>Panchaati  No. 3</w:t>
+            <w:proofErr w:type="gramStart"/>
+            <w:r>
+              <w:rPr>
+                <w:rFonts w:cs="Latha"/>
+                <w:sz w:val="28"/>
+                <w:szCs w:val="28"/>
+                <w:lang w:bidi="ta-IN"/>
+              </w:rPr>
+              <w:t>Panchaati  No.</w:t>
+            </w:r>
+            <w:proofErr w:type="gramEnd"/>
+            <w:r>
+              <w:rPr>
+                <w:rFonts w:cs="Latha"/>
+                <w:sz w:val="28"/>
+                <w:szCs w:val="28"/>
+                <w:lang w:bidi="ta-IN"/>
+              </w:rPr>
+              <w:t xml:space="preserve"> 3</w:t>
             </w:r>
           </w:p>
         </w:tc>
@@ -5672,7 +6409,6 @@
                 <w:szCs w:val="28"/>
                 <w:lang w:bidi="ta-IN"/>
               </w:rPr>
-              <w:lastRenderedPageBreak/>
               <w:t xml:space="preserve">TS 2.2.4.3 </w:t>
             </w:r>
             <w:r>
@@ -5734,14 +6470,25 @@
                 <w:lang w:bidi="ta-IN"/>
               </w:rPr>
             </w:pPr>
-            <w:r>
-              <w:rPr>
-                <w:rFonts w:cs="Latha"/>
-                <w:sz w:val="28"/>
-                <w:szCs w:val="28"/>
-                <w:lang w:bidi="ta-IN"/>
-              </w:rPr>
-              <w:t>Panchaati  No. 17</w:t>
+            <w:proofErr w:type="gramStart"/>
+            <w:r>
+              <w:rPr>
+                <w:rFonts w:cs="Latha"/>
+                <w:sz w:val="28"/>
+                <w:szCs w:val="28"/>
+                <w:lang w:bidi="ta-IN"/>
+              </w:rPr>
+              <w:t>Panchaati  No.</w:t>
+            </w:r>
+            <w:proofErr w:type="gramEnd"/>
+            <w:r>
+              <w:rPr>
+                <w:rFonts w:cs="Latha"/>
+                <w:sz w:val="28"/>
+                <w:szCs w:val="28"/>
+                <w:lang w:bidi="ta-IN"/>
+              </w:rPr>
+              <w:t xml:space="preserve"> 17</w:t>
             </w:r>
           </w:p>
         </w:tc>
@@ -5985,14 +6732,25 @@
                 <w:lang w:bidi="ta-IN"/>
               </w:rPr>
             </w:pPr>
-            <w:r>
-              <w:rPr>
-                <w:rFonts w:cs="Latha"/>
-                <w:sz w:val="28"/>
-                <w:szCs w:val="28"/>
-                <w:lang w:bidi="ta-IN"/>
-              </w:rPr>
-              <w:t>Panchaati  No. 18</w:t>
+            <w:proofErr w:type="gramStart"/>
+            <w:r>
+              <w:rPr>
+                <w:rFonts w:cs="Latha"/>
+                <w:sz w:val="28"/>
+                <w:szCs w:val="28"/>
+                <w:lang w:bidi="ta-IN"/>
+              </w:rPr>
+              <w:t>Panchaati  No.</w:t>
+            </w:r>
+            <w:proofErr w:type="gramEnd"/>
+            <w:r>
+              <w:rPr>
+                <w:rFonts w:cs="Latha"/>
+                <w:sz w:val="28"/>
+                <w:szCs w:val="28"/>
+                <w:lang w:bidi="ta-IN"/>
+              </w:rPr>
+              <w:t xml:space="preserve"> 18</w:t>
             </w:r>
           </w:p>
         </w:tc>
@@ -6292,14 +7050,25 @@
                 <w:lang w:bidi="ta-IN"/>
               </w:rPr>
             </w:pPr>
-            <w:r>
-              <w:rPr>
-                <w:rFonts w:cs="Latha"/>
-                <w:sz w:val="28"/>
-                <w:szCs w:val="28"/>
-                <w:lang w:bidi="ta-IN"/>
-              </w:rPr>
-              <w:t>Panchaati  No. 19</w:t>
+            <w:proofErr w:type="gramStart"/>
+            <w:r>
+              <w:rPr>
+                <w:rFonts w:cs="Latha"/>
+                <w:sz w:val="28"/>
+                <w:szCs w:val="28"/>
+                <w:lang w:bidi="ta-IN"/>
+              </w:rPr>
+              <w:t>Panchaati  No.</w:t>
+            </w:r>
+            <w:proofErr w:type="gramEnd"/>
+            <w:r>
+              <w:rPr>
+                <w:rFonts w:cs="Latha"/>
+                <w:sz w:val="28"/>
+                <w:szCs w:val="28"/>
+                <w:lang w:bidi="ta-IN"/>
+              </w:rPr>
+              <w:t xml:space="preserve"> 19</w:t>
             </w:r>
           </w:p>
         </w:tc>
@@ -6684,14 +7453,25 @@
                 <w:lang w:bidi="ta-IN"/>
               </w:rPr>
             </w:pPr>
-            <w:r>
-              <w:rPr>
-                <w:rFonts w:cs="Latha"/>
-                <w:sz w:val="28"/>
-                <w:szCs w:val="28"/>
-                <w:lang w:bidi="ta-IN"/>
-              </w:rPr>
-              <w:t>Panchaati  No. 27</w:t>
+            <w:proofErr w:type="gramStart"/>
+            <w:r>
+              <w:rPr>
+                <w:rFonts w:cs="Latha"/>
+                <w:sz w:val="28"/>
+                <w:szCs w:val="28"/>
+                <w:lang w:bidi="ta-IN"/>
+              </w:rPr>
+              <w:t>Panchaati  No.</w:t>
+            </w:r>
+            <w:proofErr w:type="gramEnd"/>
+            <w:r>
+              <w:rPr>
+                <w:rFonts w:cs="Latha"/>
+                <w:sz w:val="28"/>
+                <w:szCs w:val="28"/>
+                <w:lang w:bidi="ta-IN"/>
+              </w:rPr>
+              <w:t xml:space="preserve"> 27</w:t>
             </w:r>
           </w:p>
         </w:tc>
@@ -6760,7 +7540,25 @@
                 <w:sz w:val="40"/>
                 <w:szCs w:val="40"/>
               </w:rPr>
-              <w:t xml:space="preserve">b£- [ ] </w:t>
+              <w:t xml:space="preserve">b£- </w:t>
+            </w:r>
+            <w:proofErr w:type="gramStart"/>
+            <w:r>
+              <w:rPr>
+                <w:rFonts w:ascii="BRH Malayalam Extra" w:hAnsi="BRH Malayalam Extra" w:cs="BRH Malayalam Extra"/>
+                <w:sz w:val="40"/>
+                <w:szCs w:val="40"/>
+              </w:rPr>
+              <w:t>[ ]</w:t>
+            </w:r>
+            <w:proofErr w:type="gramEnd"/>
+            <w:r>
+              <w:rPr>
+                <w:rFonts w:ascii="BRH Malayalam Extra" w:hAnsi="BRH Malayalam Extra" w:cs="BRH Malayalam Extra"/>
+                <w:sz w:val="40"/>
+                <w:szCs w:val="40"/>
+              </w:rPr>
+              <w:t xml:space="preserve"> </w:t>
             </w:r>
             <w:r>
               <w:rPr>
@@ -6859,7 +7657,25 @@
                 <w:sz w:val="40"/>
                 <w:szCs w:val="40"/>
               </w:rPr>
-              <w:t xml:space="preserve">b£- [ ] </w:t>
+              <w:t xml:space="preserve">b£- </w:t>
+            </w:r>
+            <w:proofErr w:type="gramStart"/>
+            <w:r>
+              <w:rPr>
+                <w:rFonts w:ascii="BRH Malayalam Extra" w:hAnsi="BRH Malayalam Extra" w:cs="BRH Malayalam Extra"/>
+                <w:sz w:val="40"/>
+                <w:szCs w:val="40"/>
+              </w:rPr>
+              <w:t>[ ]</w:t>
+            </w:r>
+            <w:proofErr w:type="gramEnd"/>
+            <w:r>
+              <w:rPr>
+                <w:rFonts w:ascii="BRH Malayalam Extra" w:hAnsi="BRH Malayalam Extra" w:cs="BRH Malayalam Extra"/>
+                <w:sz w:val="40"/>
+                <w:szCs w:val="40"/>
+              </w:rPr>
+              <w:t xml:space="preserve"> </w:t>
             </w:r>
             <w:r>
               <w:rPr>
@@ -6916,6 +7732,7 @@
                 <w:szCs w:val="28"/>
                 <w:lang w:bidi="ta-IN"/>
               </w:rPr>
+              <w:lastRenderedPageBreak/>
               <w:t>TS 2.2.6.3</w:t>
             </w:r>
             <w:r>
@@ -6968,14 +7785,25 @@
                 <w:lang w:bidi="ta-IN"/>
               </w:rPr>
             </w:pPr>
-            <w:r>
-              <w:rPr>
-                <w:rFonts w:cs="Latha"/>
-                <w:sz w:val="28"/>
-                <w:szCs w:val="28"/>
-                <w:lang w:bidi="ta-IN"/>
-              </w:rPr>
-              <w:t>Panchaati  No. 32</w:t>
+            <w:proofErr w:type="gramStart"/>
+            <w:r>
+              <w:rPr>
+                <w:rFonts w:cs="Latha"/>
+                <w:sz w:val="28"/>
+                <w:szCs w:val="28"/>
+                <w:lang w:bidi="ta-IN"/>
+              </w:rPr>
+              <w:t>Panchaati  No.</w:t>
+            </w:r>
+            <w:proofErr w:type="gramEnd"/>
+            <w:r>
+              <w:rPr>
+                <w:rFonts w:cs="Latha"/>
+                <w:sz w:val="28"/>
+                <w:szCs w:val="28"/>
+                <w:lang w:bidi="ta-IN"/>
+              </w:rPr>
+              <w:t xml:space="preserve"> 32</w:t>
             </w:r>
           </w:p>
         </w:tc>
@@ -7198,14 +8026,25 @@
                 <w:lang w:bidi="ta-IN"/>
               </w:rPr>
             </w:pPr>
-            <w:r>
-              <w:rPr>
-                <w:rFonts w:cs="Latha"/>
-                <w:sz w:val="28"/>
-                <w:szCs w:val="28"/>
-                <w:lang w:bidi="ta-IN"/>
-              </w:rPr>
-              <w:t>Panchaati  No. 34</w:t>
+            <w:proofErr w:type="gramStart"/>
+            <w:r>
+              <w:rPr>
+                <w:rFonts w:cs="Latha"/>
+                <w:sz w:val="28"/>
+                <w:szCs w:val="28"/>
+                <w:lang w:bidi="ta-IN"/>
+              </w:rPr>
+              <w:t>Panchaati  No.</w:t>
+            </w:r>
+            <w:proofErr w:type="gramEnd"/>
+            <w:r>
+              <w:rPr>
+                <w:rFonts w:cs="Latha"/>
+                <w:sz w:val="28"/>
+                <w:szCs w:val="28"/>
+                <w:lang w:bidi="ta-IN"/>
+              </w:rPr>
+              <w:t xml:space="preserve"> 34</w:t>
             </w:r>
           </w:p>
         </w:tc>
@@ -7482,14 +8321,25 @@
                 <w:lang w:bidi="ta-IN"/>
               </w:rPr>
             </w:pPr>
-            <w:r>
-              <w:rPr>
-                <w:rFonts w:cs="Latha"/>
-                <w:sz w:val="28"/>
-                <w:szCs w:val="28"/>
-                <w:lang w:bidi="ta-IN"/>
-              </w:rPr>
-              <w:t>Panchaati  No. 35</w:t>
+            <w:proofErr w:type="gramStart"/>
+            <w:r>
+              <w:rPr>
+                <w:rFonts w:cs="Latha"/>
+                <w:sz w:val="28"/>
+                <w:szCs w:val="28"/>
+                <w:lang w:bidi="ta-IN"/>
+              </w:rPr>
+              <w:t>Panchaati  No.</w:t>
+            </w:r>
+            <w:proofErr w:type="gramEnd"/>
+            <w:r>
+              <w:rPr>
+                <w:rFonts w:cs="Latha"/>
+                <w:sz w:val="28"/>
+                <w:szCs w:val="28"/>
+                <w:lang w:bidi="ta-IN"/>
+              </w:rPr>
+              <w:t xml:space="preserve"> 35</w:t>
             </w:r>
           </w:p>
         </w:tc>
@@ -7725,15 +8575,25 @@
                 <w:lang w:bidi="ta-IN"/>
               </w:rPr>
             </w:pPr>
-            <w:r>
-              <w:rPr>
-                <w:rFonts w:cs="Latha"/>
-                <w:sz w:val="28"/>
-                <w:szCs w:val="28"/>
-                <w:lang w:bidi="ta-IN"/>
-              </w:rPr>
-              <w:lastRenderedPageBreak/>
-              <w:t>Panchaati  No. 51</w:t>
+            <w:proofErr w:type="gramStart"/>
+            <w:r>
+              <w:rPr>
+                <w:rFonts w:cs="Latha"/>
+                <w:sz w:val="28"/>
+                <w:szCs w:val="28"/>
+                <w:lang w:bidi="ta-IN"/>
+              </w:rPr>
+              <w:t>Panchaati  No.</w:t>
+            </w:r>
+            <w:proofErr w:type="gramEnd"/>
+            <w:r>
+              <w:rPr>
+                <w:rFonts w:cs="Latha"/>
+                <w:sz w:val="28"/>
+                <w:szCs w:val="28"/>
+                <w:lang w:bidi="ta-IN"/>
+              </w:rPr>
+              <w:t xml:space="preserve"> 51</w:t>
             </w:r>
           </w:p>
         </w:tc>
@@ -7762,7 +8622,6 @@
                 <w:sz w:val="40"/>
                 <w:szCs w:val="40"/>
               </w:rPr>
-              <w:lastRenderedPageBreak/>
               <w:t>ixÆõ—Ibyd¥i</w:t>
             </w:r>
             <w:r>
@@ -7956,14 +8815,25 @@
                 <w:lang w:bidi="ta-IN"/>
               </w:rPr>
             </w:pPr>
-            <w:r>
-              <w:rPr>
-                <w:rFonts w:cs="Latha"/>
-                <w:sz w:val="28"/>
-                <w:szCs w:val="28"/>
-                <w:lang w:bidi="ta-IN"/>
-              </w:rPr>
-              <w:t>Panchaati  No. 54</w:t>
+            <w:proofErr w:type="gramStart"/>
+            <w:r>
+              <w:rPr>
+                <w:rFonts w:cs="Latha"/>
+                <w:sz w:val="28"/>
+                <w:szCs w:val="28"/>
+                <w:lang w:bidi="ta-IN"/>
+              </w:rPr>
+              <w:t>Panchaati  No.</w:t>
+            </w:r>
+            <w:proofErr w:type="gramEnd"/>
+            <w:r>
+              <w:rPr>
+                <w:rFonts w:cs="Latha"/>
+                <w:sz w:val="28"/>
+                <w:szCs w:val="28"/>
+                <w:lang w:bidi="ta-IN"/>
+              </w:rPr>
+              <w:t xml:space="preserve"> 54</w:t>
             </w:r>
           </w:p>
         </w:tc>
@@ -8208,14 +9078,25 @@
                 <w:lang w:bidi="ta-IN"/>
               </w:rPr>
             </w:pPr>
-            <w:r>
-              <w:rPr>
-                <w:rFonts w:cs="Latha"/>
-                <w:sz w:val="28"/>
-                <w:szCs w:val="28"/>
-                <w:lang w:bidi="ta-IN"/>
-              </w:rPr>
-              <w:t xml:space="preserve">Panchaati  No. </w:t>
+            <w:proofErr w:type="gramStart"/>
+            <w:r>
+              <w:rPr>
+                <w:rFonts w:cs="Latha"/>
+                <w:sz w:val="28"/>
+                <w:szCs w:val="28"/>
+                <w:lang w:bidi="ta-IN"/>
+              </w:rPr>
+              <w:t>Panchaati  No.</w:t>
+            </w:r>
+            <w:proofErr w:type="gramEnd"/>
+            <w:r>
+              <w:rPr>
+                <w:rFonts w:cs="Latha"/>
+                <w:sz w:val="28"/>
+                <w:szCs w:val="28"/>
+                <w:lang w:bidi="ta-IN"/>
+              </w:rPr>
+              <w:t xml:space="preserve"> </w:t>
             </w:r>
             <w:r>
               <w:rPr>
@@ -8493,14 +9374,25 @@
                 <w:lang w:bidi="ta-IN"/>
               </w:rPr>
             </w:pPr>
-            <w:r>
-              <w:rPr>
-                <w:rFonts w:cs="Latha"/>
-                <w:sz w:val="28"/>
-                <w:szCs w:val="28"/>
-                <w:lang w:bidi="ta-IN"/>
-              </w:rPr>
-              <w:t xml:space="preserve">Panchaati  No. </w:t>
+            <w:proofErr w:type="gramStart"/>
+            <w:r>
+              <w:rPr>
+                <w:rFonts w:cs="Latha"/>
+                <w:sz w:val="28"/>
+                <w:szCs w:val="28"/>
+                <w:lang w:bidi="ta-IN"/>
+              </w:rPr>
+              <w:t>Panchaati  No.</w:t>
+            </w:r>
+            <w:proofErr w:type="gramEnd"/>
+            <w:r>
+              <w:rPr>
+                <w:rFonts w:cs="Latha"/>
+                <w:sz w:val="28"/>
+                <w:szCs w:val="28"/>
+                <w:lang w:bidi="ta-IN"/>
+              </w:rPr>
+              <w:t xml:space="preserve"> </w:t>
             </w:r>
             <w:r>
               <w:rPr>
@@ -8803,14 +9695,25 @@
                 <w:lang w:bidi="ta-IN"/>
               </w:rPr>
             </w:pPr>
-            <w:r>
-              <w:rPr>
-                <w:rFonts w:cs="Latha"/>
-                <w:sz w:val="28"/>
-                <w:szCs w:val="28"/>
-                <w:lang w:bidi="ta-IN"/>
-              </w:rPr>
-              <w:t>Panchaati  No. 70</w:t>
+            <w:proofErr w:type="gramStart"/>
+            <w:r>
+              <w:rPr>
+                <w:rFonts w:cs="Latha"/>
+                <w:sz w:val="28"/>
+                <w:szCs w:val="28"/>
+                <w:lang w:bidi="ta-IN"/>
+              </w:rPr>
+              <w:t>Panchaati  No.</w:t>
+            </w:r>
+            <w:proofErr w:type="gramEnd"/>
+            <w:r>
+              <w:rPr>
+                <w:rFonts w:cs="Latha"/>
+                <w:sz w:val="28"/>
+                <w:szCs w:val="28"/>
+                <w:lang w:bidi="ta-IN"/>
+              </w:rPr>
+              <w:t xml:space="preserve"> 70</w:t>
             </w:r>
           </w:p>
         </w:tc>
@@ -9000,6 +9903,7 @@
           <w:szCs w:val="32"/>
           <w:u w:val="single"/>
         </w:rPr>
+        <w:lastRenderedPageBreak/>
         <w:t>===========</w:t>
       </w:r>
     </w:p>
@@ -9094,7 +9998,6 @@
           <w:szCs w:val="32"/>
           <w:u w:val="single"/>
         </w:rPr>
-        <w:lastRenderedPageBreak/>
         <w:t>TS Pada Paatam – TS 2.2 Malayalam co</w:t>
       </w:r>
       <w:r>
@@ -10076,6 +10979,7 @@
                 <w:sz w:val="32"/>
                 <w:szCs w:val="32"/>
               </w:rPr>
+              <w:lastRenderedPageBreak/>
               <w:t xml:space="preserve">TS 2.2.1.4 - </w:t>
             </w:r>
             <w:r>
@@ -10105,6 +11009,7 @@
               </w:rPr>
               <w:t>25</w:t>
             </w:r>
+            <w:proofErr w:type="gramStart"/>
             <w:r>
               <w:rPr>
                 <w:rFonts w:cs="Nirmala UI"/>
@@ -10144,6 +11049,7 @@
               </w:rPr>
               <w:t>Panchaati</w:t>
             </w:r>
+            <w:proofErr w:type="gramEnd"/>
           </w:p>
         </w:tc>
         <w:tc>
@@ -10777,7 +11683,6 @@
                 <w:szCs w:val="28"/>
                 <w:lang w:bidi="ta-IN"/>
               </w:rPr>
-              <w:lastRenderedPageBreak/>
               <w:t>TS</w:t>
             </w:r>
             <w:r>
@@ -12278,6 +13183,7 @@
                 <w:szCs w:val="28"/>
                 <w:lang w:bidi="ta-IN"/>
               </w:rPr>
+              <w:lastRenderedPageBreak/>
               <w:t>TS</w:t>
             </w:r>
             <w:r>
@@ -12650,7 +13556,6 @@
                 <w:szCs w:val="28"/>
                 <w:lang w:bidi="ta-IN"/>
               </w:rPr>
-              <w:lastRenderedPageBreak/>
               <w:t>TS</w:t>
             </w:r>
             <w:r>
@@ -14088,7 +14993,6 @@
           <w:szCs w:val="32"/>
           <w:u w:val="single"/>
         </w:rPr>
-        <w:lastRenderedPageBreak/>
         <w:t>TS</w:t>
       </w:r>
       <w:r>
@@ -14992,7 +15896,7 @@
 </file>
 
 <file path=word/endnotes.xml><?xml version="1.0" encoding="utf-8"?>
-<w:endnotes xmlns:wpc="http://schemas.microsoft.com/office/word/2010/wordprocessingCanvas" xmlns:cx="http://schemas.microsoft.com/office/drawing/2014/chartex" xmlns:cx1="http://schemas.microsoft.com/office/drawing/2015/9/8/chartex" xmlns:cx2="http://schemas.microsoft.com/office/drawing/2015/10/21/chartex" xmlns:cx3="http://schemas.microsoft.com/office/drawing/2016/5/9/chartex" xmlns:cx4="http://schemas.microsoft.com/office/drawing/2016/5/10/chartex" xmlns:cx5="http://schemas.microsoft.com/office/drawing/2016/5/11/chartex" xmlns:cx6="http://schemas.microsoft.com/office/drawing/2016/5/12/chartex" xmlns:cx7="http://schemas.microsoft.com/office/drawing/2016/5/13/chartex" xmlns:cx8="http://schemas.microsoft.com/office/drawing/2016/5/14/chartex" xmlns:mc="http://schemas.openxmlformats.org/markup-compatibility/2006" xmlns:aink="http://schemas.microsoft.com/office/drawing/2016/ink" xmlns:am3d="http://schemas.microsoft.com/office/drawing/2017/model3d" xmlns:o="urn:schemas-microsoft-com:office:office" xmlns:oel="http://schemas.microsoft.com/office/2019/extlst" xmlns:r="http://schemas.openxmlformats.org/officeDocument/2006/relationships" xmlns:m="http://schemas.openxmlformats.org/officeDocument/2006/math" xmlns:v="urn:schemas-microsoft-com:vml" xmlns:wp14="http://schemas.microsoft.com/office/word/2010/wordprocessingDrawing" xmlns:wp="http://schemas.openxmlformats.org/drawingml/2006/wordprocessingDrawing" xmlns:w10="urn:schemas-microsoft-com:office:word" xmlns:w="http://schemas.openxmlformats.org/wordprocessingml/2006/main" xmlns:w14="http://schemas.microsoft.com/office/word/2010/wordml" xmlns:w15="http://schemas.microsoft.com/office/word/2012/wordml" xmlns:w16cex="http://schemas.microsoft.com/office/word/2018/wordml/cex" xmlns:w16cid="http://schemas.microsoft.com/office/word/2016/wordml/cid" xmlns:w16="http://schemas.microsoft.com/office/word/2018/wordml" xmlns:w16du="http://schemas.microsoft.com/office/word/2023/wordml/word16du" xmlns:w16sdtdh="http://schemas.microsoft.com/office/word/2020/wordml/sdtdatahash" xmlns:w16se="http://schemas.microsoft.com/office/word/2015/wordml/symex" xmlns:wpg="http://schemas.microsoft.com/office/word/2010/wordprocessingGroup" xmlns:wpi="http://schemas.microsoft.com/office/word/2010/wordprocessingInk" xmlns:wne="http://schemas.microsoft.com/office/word/2006/wordml" xmlns:wps="http://schemas.microsoft.com/office/word/2010/wordprocessingShape" mc:Ignorable="w14 w15 w16se w16cid w16 w16cex w16sdtdh w16du wp14">
+<w:endnotes xmlns:wpc="http://schemas.microsoft.com/office/word/2010/wordprocessingCanvas" xmlns:cx="http://schemas.microsoft.com/office/drawing/2014/chartex" xmlns:cx1="http://schemas.microsoft.com/office/drawing/2015/9/8/chartex" xmlns:cx2="http://schemas.microsoft.com/office/drawing/2015/10/21/chartex" xmlns:cx3="http://schemas.microsoft.com/office/drawing/2016/5/9/chartex" xmlns:cx4="http://schemas.microsoft.com/office/drawing/2016/5/10/chartex" xmlns:cx5="http://schemas.microsoft.com/office/drawing/2016/5/11/chartex" xmlns:cx6="http://schemas.microsoft.com/office/drawing/2016/5/12/chartex" xmlns:cx7="http://schemas.microsoft.com/office/drawing/2016/5/13/chartex" xmlns:cx8="http://schemas.microsoft.com/office/drawing/2016/5/14/chartex" xmlns:mc="http://schemas.openxmlformats.org/markup-compatibility/2006" xmlns:aink="http://schemas.microsoft.com/office/drawing/2016/ink" xmlns:am3d="http://schemas.microsoft.com/office/drawing/2017/model3d" xmlns:o="urn:schemas-microsoft-com:office:office" xmlns:oel="http://schemas.microsoft.com/office/2019/extlst" xmlns:r="http://schemas.openxmlformats.org/officeDocument/2006/relationships" xmlns:m="http://schemas.openxmlformats.org/officeDocument/2006/math" xmlns:v="urn:schemas-microsoft-com:vml" xmlns:wp14="http://schemas.microsoft.com/office/word/2010/wordprocessingDrawing" xmlns:wp="http://schemas.openxmlformats.org/drawingml/2006/wordprocessingDrawing" xmlns:w10="urn:schemas-microsoft-com:office:word" xmlns:w="http://schemas.openxmlformats.org/wordprocessingml/2006/main" xmlns:w14="http://schemas.microsoft.com/office/word/2010/wordml" xmlns:w15="http://schemas.microsoft.com/office/word/2012/wordml" xmlns:w16cex="http://schemas.microsoft.com/office/word/2018/wordml/cex" xmlns:w16cid="http://schemas.microsoft.com/office/word/2016/wordml/cid" xmlns:w16="http://schemas.microsoft.com/office/word/2018/wordml" xmlns:w16du="http://schemas.microsoft.com/office/word/2023/wordml/word16du" xmlns:w16sdtdh="http://schemas.microsoft.com/office/word/2020/wordml/sdtdatahash" xmlns:w16sdtfl="http://schemas.microsoft.com/office/word/2024/wordml/sdtformatlock" xmlns:w16se="http://schemas.microsoft.com/office/word/2015/wordml/symex" xmlns:wpg="http://schemas.microsoft.com/office/word/2010/wordprocessingGroup" xmlns:wpi="http://schemas.microsoft.com/office/word/2010/wordprocessingInk" xmlns:wne="http://schemas.microsoft.com/office/word/2006/wordml" xmlns:wps="http://schemas.microsoft.com/office/word/2010/wordprocessingShape" mc:Ignorable="w14 w15 w16se w16cid w16 w16cex w16sdtdh w16sdtfl w16du wp14">
   <w:endnote w:type="separator" w:id="-1">
     <w:p>
       <w:pPr>
@@ -15017,7 +15921,7 @@
 </file>
 
 <file path=word/footer1.xml><?xml version="1.0" encoding="utf-8"?>
-<w:ftr xmlns:wpc="http://schemas.microsoft.com/office/word/2010/wordprocessingCanvas" xmlns:cx="http://schemas.microsoft.com/office/drawing/2014/chartex" xmlns:cx1="http://schemas.microsoft.com/office/drawing/2015/9/8/chartex" xmlns:cx2="http://schemas.microsoft.com/office/drawing/2015/10/21/chartex" xmlns:cx3="http://schemas.microsoft.com/office/drawing/2016/5/9/chartex" xmlns:cx4="http://schemas.microsoft.com/office/drawing/2016/5/10/chartex" xmlns:cx5="http://schemas.microsoft.com/office/drawing/2016/5/11/chartex" xmlns:cx6="http://schemas.microsoft.com/office/drawing/2016/5/12/chartex" xmlns:cx7="http://schemas.microsoft.com/office/drawing/2016/5/13/chartex" xmlns:cx8="http://schemas.microsoft.com/office/drawing/2016/5/14/chartex" xmlns:mc="http://schemas.openxmlformats.org/markup-compatibility/2006" xmlns:aink="http://schemas.microsoft.com/office/drawing/2016/ink" xmlns:am3d="http://schemas.microsoft.com/office/drawing/2017/model3d" xmlns:o="urn:schemas-microsoft-com:office:office" xmlns:oel="http://schemas.microsoft.com/office/2019/extlst" xmlns:r="http://schemas.openxmlformats.org/officeDocument/2006/relationships" xmlns:m="http://schemas.openxmlformats.org/officeDocument/2006/math" xmlns:v="urn:schemas-microsoft-com:vml" xmlns:wp14="http://schemas.microsoft.com/office/word/2010/wordprocessingDrawing" xmlns:wp="http://schemas.openxmlformats.org/drawingml/2006/wordprocessingDrawing" xmlns:w10="urn:schemas-microsoft-com:office:word" xmlns:w="http://schemas.openxmlformats.org/wordprocessingml/2006/main" xmlns:w14="http://schemas.microsoft.com/office/word/2010/wordml" xmlns:w15="http://schemas.microsoft.com/office/word/2012/wordml" xmlns:w16cex="http://schemas.microsoft.com/office/word/2018/wordml/cex" xmlns:w16cid="http://schemas.microsoft.com/office/word/2016/wordml/cid" xmlns:w16="http://schemas.microsoft.com/office/word/2018/wordml" xmlns:w16du="http://schemas.microsoft.com/office/word/2023/wordml/word16du" xmlns:w16sdtdh="http://schemas.microsoft.com/office/word/2020/wordml/sdtdatahash" xmlns:w16se="http://schemas.microsoft.com/office/word/2015/wordml/symex" xmlns:wpg="http://schemas.microsoft.com/office/word/2010/wordprocessingGroup" xmlns:wpi="http://schemas.microsoft.com/office/word/2010/wordprocessingInk" xmlns:wne="http://schemas.microsoft.com/office/word/2006/wordml" xmlns:wps="http://schemas.microsoft.com/office/word/2010/wordprocessingShape" mc:Ignorable="w14 w15 w16se w16cid w16 w16cex w16sdtdh w16du wp14">
+<w:ftr xmlns:wpc="http://schemas.microsoft.com/office/word/2010/wordprocessingCanvas" xmlns:cx="http://schemas.microsoft.com/office/drawing/2014/chartex" xmlns:cx1="http://schemas.microsoft.com/office/drawing/2015/9/8/chartex" xmlns:cx2="http://schemas.microsoft.com/office/drawing/2015/10/21/chartex" xmlns:cx3="http://schemas.microsoft.com/office/drawing/2016/5/9/chartex" xmlns:cx4="http://schemas.microsoft.com/office/drawing/2016/5/10/chartex" xmlns:cx5="http://schemas.microsoft.com/office/drawing/2016/5/11/chartex" xmlns:cx6="http://schemas.microsoft.com/office/drawing/2016/5/12/chartex" xmlns:cx7="http://schemas.microsoft.com/office/drawing/2016/5/13/chartex" xmlns:cx8="http://schemas.microsoft.com/office/drawing/2016/5/14/chartex" xmlns:mc="http://schemas.openxmlformats.org/markup-compatibility/2006" xmlns:aink="http://schemas.microsoft.com/office/drawing/2016/ink" xmlns:am3d="http://schemas.microsoft.com/office/drawing/2017/model3d" xmlns:o="urn:schemas-microsoft-com:office:office" xmlns:oel="http://schemas.microsoft.com/office/2019/extlst" xmlns:r="http://schemas.openxmlformats.org/officeDocument/2006/relationships" xmlns:m="http://schemas.openxmlformats.org/officeDocument/2006/math" xmlns:v="urn:schemas-microsoft-com:vml" xmlns:wp14="http://schemas.microsoft.com/office/word/2010/wordprocessingDrawing" xmlns:wp="http://schemas.openxmlformats.org/drawingml/2006/wordprocessingDrawing" xmlns:w10="urn:schemas-microsoft-com:office:word" xmlns:w="http://schemas.openxmlformats.org/wordprocessingml/2006/main" xmlns:w14="http://schemas.microsoft.com/office/word/2010/wordml" xmlns:w15="http://schemas.microsoft.com/office/word/2012/wordml" xmlns:w16cex="http://schemas.microsoft.com/office/word/2018/wordml/cex" xmlns:w16cid="http://schemas.microsoft.com/office/word/2016/wordml/cid" xmlns:w16="http://schemas.microsoft.com/office/word/2018/wordml" xmlns:w16du="http://schemas.microsoft.com/office/word/2023/wordml/word16du" xmlns:w16sdtdh="http://schemas.microsoft.com/office/word/2020/wordml/sdtdatahash" xmlns:w16sdtfl="http://schemas.microsoft.com/office/word/2024/wordml/sdtformatlock" xmlns:w16se="http://schemas.microsoft.com/office/word/2015/wordml/symex" xmlns:wpg="http://schemas.microsoft.com/office/word/2010/wordprocessingGroup" xmlns:wpi="http://schemas.microsoft.com/office/word/2010/wordprocessingInk" xmlns:wne="http://schemas.microsoft.com/office/word/2006/wordml" xmlns:wps="http://schemas.microsoft.com/office/word/2010/wordprocessingShape" mc:Ignorable="w14 w15 w16se w16cid w16 w16cex w16sdtdh w16sdtfl w16du wp14">
   <w:p>
     <w:pPr>
       <w:pBdr>
@@ -15213,7 +16117,7 @@
 </file>
 
 <file path=word/footnotes.xml><?xml version="1.0" encoding="utf-8"?>
-<w:footnotes xmlns:wpc="http://schemas.microsoft.com/office/word/2010/wordprocessingCanvas" xmlns:cx="http://schemas.microsoft.com/office/drawing/2014/chartex" xmlns:cx1="http://schemas.microsoft.com/office/drawing/2015/9/8/chartex" xmlns:cx2="http://schemas.microsoft.com/office/drawing/2015/10/21/chartex" xmlns:cx3="http://schemas.microsoft.com/office/drawing/2016/5/9/chartex" xmlns:cx4="http://schemas.microsoft.com/office/drawing/2016/5/10/chartex" xmlns:cx5="http://schemas.microsoft.com/office/drawing/2016/5/11/chartex" xmlns:cx6="http://schemas.microsoft.com/office/drawing/2016/5/12/chartex" xmlns:cx7="http://schemas.microsoft.com/office/drawing/2016/5/13/chartex" xmlns:cx8="http://schemas.microsoft.com/office/drawing/2016/5/14/chartex" xmlns:mc="http://schemas.openxmlformats.org/markup-compatibility/2006" xmlns:aink="http://schemas.microsoft.com/office/drawing/2016/ink" xmlns:am3d="http://schemas.microsoft.com/office/drawing/2017/model3d" xmlns:o="urn:schemas-microsoft-com:office:office" xmlns:oel="http://schemas.microsoft.com/office/2019/extlst" xmlns:r="http://schemas.openxmlformats.org/officeDocument/2006/relationships" xmlns:m="http://schemas.openxmlformats.org/officeDocument/2006/math" xmlns:v="urn:schemas-microsoft-com:vml" xmlns:wp14="http://schemas.microsoft.com/office/word/2010/wordprocessingDrawing" xmlns:wp="http://schemas.openxmlformats.org/drawingml/2006/wordprocessingDrawing" xmlns:w10="urn:schemas-microsoft-com:office:word" xmlns:w="http://schemas.openxmlformats.org/wordprocessingml/2006/main" xmlns:w14="http://schemas.microsoft.com/office/word/2010/wordml" xmlns:w15="http://schemas.microsoft.com/office/word/2012/wordml" xmlns:w16cex="http://schemas.microsoft.com/office/word/2018/wordml/cex" xmlns:w16cid="http://schemas.microsoft.com/office/word/2016/wordml/cid" xmlns:w16="http://schemas.microsoft.com/office/word/2018/wordml" xmlns:w16du="http://schemas.microsoft.com/office/word/2023/wordml/word16du" xmlns:w16sdtdh="http://schemas.microsoft.com/office/word/2020/wordml/sdtdatahash" xmlns:w16se="http://schemas.microsoft.com/office/word/2015/wordml/symex" xmlns:wpg="http://schemas.microsoft.com/office/word/2010/wordprocessingGroup" xmlns:wpi="http://schemas.microsoft.com/office/word/2010/wordprocessingInk" xmlns:wne="http://schemas.microsoft.com/office/word/2006/wordml" xmlns:wps="http://schemas.microsoft.com/office/word/2010/wordprocessingShape" mc:Ignorable="w14 w15 w16se w16cid w16 w16cex w16sdtdh w16du wp14">
+<w:footnotes xmlns:wpc="http://schemas.microsoft.com/office/word/2010/wordprocessingCanvas" xmlns:cx="http://schemas.microsoft.com/office/drawing/2014/chartex" xmlns:cx1="http://schemas.microsoft.com/office/drawing/2015/9/8/chartex" xmlns:cx2="http://schemas.microsoft.com/office/drawing/2015/10/21/chartex" xmlns:cx3="http://schemas.microsoft.com/office/drawing/2016/5/9/chartex" xmlns:cx4="http://schemas.microsoft.com/office/drawing/2016/5/10/chartex" xmlns:cx5="http://schemas.microsoft.com/office/drawing/2016/5/11/chartex" xmlns:cx6="http://schemas.microsoft.com/office/drawing/2016/5/12/chartex" xmlns:cx7="http://schemas.microsoft.com/office/drawing/2016/5/13/chartex" xmlns:cx8="http://schemas.microsoft.com/office/drawing/2016/5/14/chartex" xmlns:mc="http://schemas.openxmlformats.org/markup-compatibility/2006" xmlns:aink="http://schemas.microsoft.com/office/drawing/2016/ink" xmlns:am3d="http://schemas.microsoft.com/office/drawing/2017/model3d" xmlns:o="urn:schemas-microsoft-com:office:office" xmlns:oel="http://schemas.microsoft.com/office/2019/extlst" xmlns:r="http://schemas.openxmlformats.org/officeDocument/2006/relationships" xmlns:m="http://schemas.openxmlformats.org/officeDocument/2006/math" xmlns:v="urn:schemas-microsoft-com:vml" xmlns:wp14="http://schemas.microsoft.com/office/word/2010/wordprocessingDrawing" xmlns:wp="http://schemas.openxmlformats.org/drawingml/2006/wordprocessingDrawing" xmlns:w10="urn:schemas-microsoft-com:office:word" xmlns:w="http://schemas.openxmlformats.org/wordprocessingml/2006/main" xmlns:w14="http://schemas.microsoft.com/office/word/2010/wordml" xmlns:w15="http://schemas.microsoft.com/office/word/2012/wordml" xmlns:w16cex="http://schemas.microsoft.com/office/word/2018/wordml/cex" xmlns:w16cid="http://schemas.microsoft.com/office/word/2016/wordml/cid" xmlns:w16="http://schemas.microsoft.com/office/word/2018/wordml" xmlns:w16du="http://schemas.microsoft.com/office/word/2023/wordml/word16du" xmlns:w16sdtdh="http://schemas.microsoft.com/office/word/2020/wordml/sdtdatahash" xmlns:w16sdtfl="http://schemas.microsoft.com/office/word/2024/wordml/sdtformatlock" xmlns:w16se="http://schemas.microsoft.com/office/word/2015/wordml/symex" xmlns:wpg="http://schemas.microsoft.com/office/word/2010/wordprocessingGroup" xmlns:wpi="http://schemas.microsoft.com/office/word/2010/wordprocessingInk" xmlns:wne="http://schemas.microsoft.com/office/word/2006/wordml" xmlns:wps="http://schemas.microsoft.com/office/word/2010/wordprocessingShape" mc:Ignorable="w14 w15 w16se w16cid w16 w16cex w16sdtdh w16sdtfl w16du wp14">
   <w:footnote w:type="separator" w:id="-1">
     <w:p>
       <w:pPr>
@@ -15238,7 +16142,7 @@
 </file>
 
 <file path=word/header1.xml><?xml version="1.0" encoding="utf-8"?>
-<w:hdr xmlns:wpc="http://schemas.microsoft.com/office/word/2010/wordprocessingCanvas" xmlns:cx="http://schemas.microsoft.com/office/drawing/2014/chartex" xmlns:cx1="http://schemas.microsoft.com/office/drawing/2015/9/8/chartex" xmlns:cx2="http://schemas.microsoft.com/office/drawing/2015/10/21/chartex" xmlns:cx3="http://schemas.microsoft.com/office/drawing/2016/5/9/chartex" xmlns:cx4="http://schemas.microsoft.com/office/drawing/2016/5/10/chartex" xmlns:cx5="http://schemas.microsoft.com/office/drawing/2016/5/11/chartex" xmlns:cx6="http://schemas.microsoft.com/office/drawing/2016/5/12/chartex" xmlns:cx7="http://schemas.microsoft.com/office/drawing/2016/5/13/chartex" xmlns:cx8="http://schemas.microsoft.com/office/drawing/2016/5/14/chartex" xmlns:mc="http://schemas.openxmlformats.org/markup-compatibility/2006" xmlns:aink="http://schemas.microsoft.com/office/drawing/2016/ink" xmlns:am3d="http://schemas.microsoft.com/office/drawing/2017/model3d" xmlns:o="urn:schemas-microsoft-com:office:office" xmlns:oel="http://schemas.microsoft.com/office/2019/extlst" xmlns:r="http://schemas.openxmlformats.org/officeDocument/2006/relationships" xmlns:m="http://schemas.openxmlformats.org/officeDocument/2006/math" xmlns:v="urn:schemas-microsoft-com:vml" xmlns:wp14="http://schemas.microsoft.com/office/word/2010/wordprocessingDrawing" xmlns:wp="http://schemas.openxmlformats.org/drawingml/2006/wordprocessingDrawing" xmlns:w10="urn:schemas-microsoft-com:office:word" xmlns:w="http://schemas.openxmlformats.org/wordprocessingml/2006/main" xmlns:w14="http://schemas.microsoft.com/office/word/2010/wordml" xmlns:w15="http://schemas.microsoft.com/office/word/2012/wordml" xmlns:w16cex="http://schemas.microsoft.com/office/word/2018/wordml/cex" xmlns:w16cid="http://schemas.microsoft.com/office/word/2016/wordml/cid" xmlns:w16="http://schemas.microsoft.com/office/word/2018/wordml" xmlns:w16du="http://schemas.microsoft.com/office/word/2023/wordml/word16du" xmlns:w16sdtdh="http://schemas.microsoft.com/office/word/2020/wordml/sdtdatahash" xmlns:w16se="http://schemas.microsoft.com/office/word/2015/wordml/symex" xmlns:wpg="http://schemas.microsoft.com/office/word/2010/wordprocessingGroup" xmlns:wpi="http://schemas.microsoft.com/office/word/2010/wordprocessingInk" xmlns:wne="http://schemas.microsoft.com/office/word/2006/wordml" xmlns:wps="http://schemas.microsoft.com/office/word/2010/wordprocessingShape" mc:Ignorable="w14 w15 w16se w16cid w16 w16cex w16sdtdh w16du wp14">
+<w:hdr xmlns:wpc="http://schemas.microsoft.com/office/word/2010/wordprocessingCanvas" xmlns:cx="http://schemas.microsoft.com/office/drawing/2014/chartex" xmlns:cx1="http://schemas.microsoft.com/office/drawing/2015/9/8/chartex" xmlns:cx2="http://schemas.microsoft.com/office/drawing/2015/10/21/chartex" xmlns:cx3="http://schemas.microsoft.com/office/drawing/2016/5/9/chartex" xmlns:cx4="http://schemas.microsoft.com/office/drawing/2016/5/10/chartex" xmlns:cx5="http://schemas.microsoft.com/office/drawing/2016/5/11/chartex" xmlns:cx6="http://schemas.microsoft.com/office/drawing/2016/5/12/chartex" xmlns:cx7="http://schemas.microsoft.com/office/drawing/2016/5/13/chartex" xmlns:cx8="http://schemas.microsoft.com/office/drawing/2016/5/14/chartex" xmlns:mc="http://schemas.openxmlformats.org/markup-compatibility/2006" xmlns:aink="http://schemas.microsoft.com/office/drawing/2016/ink" xmlns:am3d="http://schemas.microsoft.com/office/drawing/2017/model3d" xmlns:o="urn:schemas-microsoft-com:office:office" xmlns:oel="http://schemas.microsoft.com/office/2019/extlst" xmlns:r="http://schemas.openxmlformats.org/officeDocument/2006/relationships" xmlns:m="http://schemas.openxmlformats.org/officeDocument/2006/math" xmlns:v="urn:schemas-microsoft-com:vml" xmlns:wp14="http://schemas.microsoft.com/office/word/2010/wordprocessingDrawing" xmlns:wp="http://schemas.openxmlformats.org/drawingml/2006/wordprocessingDrawing" xmlns:w10="urn:schemas-microsoft-com:office:word" xmlns:w="http://schemas.openxmlformats.org/wordprocessingml/2006/main" xmlns:w14="http://schemas.microsoft.com/office/word/2010/wordml" xmlns:w15="http://schemas.microsoft.com/office/word/2012/wordml" xmlns:w16cex="http://schemas.microsoft.com/office/word/2018/wordml/cex" xmlns:w16cid="http://schemas.microsoft.com/office/word/2016/wordml/cid" xmlns:w16="http://schemas.microsoft.com/office/word/2018/wordml" xmlns:w16du="http://schemas.microsoft.com/office/word/2023/wordml/word16du" xmlns:w16sdtdh="http://schemas.microsoft.com/office/word/2020/wordml/sdtdatahash" xmlns:w16sdtfl="http://schemas.microsoft.com/office/word/2024/wordml/sdtformatlock" xmlns:w16se="http://schemas.microsoft.com/office/word/2015/wordml/symex" xmlns:wpg="http://schemas.microsoft.com/office/word/2010/wordprocessingGroup" xmlns:wpi="http://schemas.microsoft.com/office/word/2010/wordprocessingInk" xmlns:wne="http://schemas.microsoft.com/office/word/2006/wordml" xmlns:wps="http://schemas.microsoft.com/office/word/2010/wordprocessingShape" mc:Ignorable="w14 w15 w16se w16cid w16 w16cex w16sdtdh w16sdtfl w16du wp14">
   <w:p>
     <w:pPr>
       <w:pStyle w:val="Header"/>
@@ -15251,7 +16155,7 @@
 </file>
 
 <file path=word/styles.xml><?xml version="1.0" encoding="utf-8"?>
-<w:styles xmlns:mc="http://schemas.openxmlformats.org/markup-compatibility/2006" xmlns:r="http://schemas.openxmlformats.org/officeDocument/2006/relationships" xmlns:w="http://schemas.openxmlformats.org/wordprocessingml/2006/main" xmlns:w14="http://schemas.microsoft.com/office/word/2010/wordml" xmlns:w15="http://schemas.microsoft.com/office/word/2012/wordml" xmlns:w16cex="http://schemas.microsoft.com/office/word/2018/wordml/cex" xmlns:w16cid="http://schemas.microsoft.com/office/word/2016/wordml/cid" xmlns:w16="http://schemas.microsoft.com/office/word/2018/wordml" xmlns:w16du="http://schemas.microsoft.com/office/word/2023/wordml/word16du" xmlns:w16sdtdh="http://schemas.microsoft.com/office/word/2020/wordml/sdtdatahash" xmlns:w16se="http://schemas.microsoft.com/office/word/2015/wordml/symex" mc:Ignorable="w14 w15 w16se w16cid w16 w16cex w16sdtdh w16du">
+<w:styles xmlns:mc="http://schemas.openxmlformats.org/markup-compatibility/2006" xmlns:r="http://schemas.openxmlformats.org/officeDocument/2006/relationships" xmlns:w="http://schemas.openxmlformats.org/wordprocessingml/2006/main" xmlns:w14="http://schemas.microsoft.com/office/word/2010/wordml" xmlns:w15="http://schemas.microsoft.com/office/word/2012/wordml" xmlns:w16cex="http://schemas.microsoft.com/office/word/2018/wordml/cex" xmlns:w16cid="http://schemas.microsoft.com/office/word/2016/wordml/cid" xmlns:w16="http://schemas.microsoft.com/office/word/2018/wordml" xmlns:w16du="http://schemas.microsoft.com/office/word/2023/wordml/word16du" xmlns:w16sdtdh="http://schemas.microsoft.com/office/word/2020/wordml/sdtdatahash" xmlns:w16sdtfl="http://schemas.microsoft.com/office/word/2024/wordml/sdtformatlock" xmlns:w16se="http://schemas.microsoft.com/office/word/2015/wordml/symex" mc:Ignorable="w14 w15 w16se w16cid w16 w16cex w16sdtdh w16sdtfl w16du">
   <w:docDefaults>
     <w:rPrDefault>
       <w:rPr>

</xml_diff>